<commit_message>
adicionado logica para kit
</commit_message>
<xml_diff>
--- a/dados/EQUALIZADOR PARA BANCO DE BATERIAS.docx
+++ b/dados/EQUALIZADOR PARA BANCO DE BATERIAS.docx
@@ -9,12 +9,114 @@
     </w:p>
     <w:p>
       <w:r>
-        <w:t>URL: https://produto.mercadolivre.com.br/MLB-2777884553-equalizador-e-balanceador-para-banco-de-baterias-_JM</w:t>
-      </w:r>
-    </w:p>
-    <w:p>
-      <w:r>
-        <w:t>Nome: Equalizador E Balanceador Para Banco De Baterias</w:t>
+        <w:t>URL: https://produto.mercadolivre.com.br/MLB-3106839437-equalizador-e-balanceador-de-baterias-solar-off-grid-jfa-_JM</w:t>
+      </w:r>
+    </w:p>
+    <w:p>
+      <w:r>
+        <w:t>Nome: Equalizador E Balanceador De Baterias Solar Off Grid Jfa</w:t>
+      </w:r>
+    </w:p>
+    <w:p>
+      <w:r>
+        <w:t>Preço: 165.0</w:t>
+      </w:r>
+    </w:p>
+    <w:p>
+      <w:r>
+        <w:t>Preço Previsto: 184</w:t>
+      </w:r>
+    </w:p>
+    <w:p>
+      <w:r>
+        <w:t>Loja: PLAYNETWORK TECNOLOGIA</w:t>
+      </w:r>
+    </w:p>
+    <w:p>
+      <w:r>
+        <w:t>Tipo: Premium</w:t>
+      </w:r>
+    </w:p>
+    <w:p>
+      <w:r>
+        <w:t>Lugar: Praia Grande, São Paulo.</w:t>
+      </w:r>
+    </w:p>
+    <w:p>
+      <w:r>
+        <w:t xml:space="preserve">Cupom: </w:t>
+      </w:r>
+    </w:p>
+    <w:p>
+      <w:r>
+        <w:t>--------------------------------------------------------------------</w:t>
+      </w:r>
+    </w:p>
+    <w:p/>
+    <w:p>
+      <w:r>
+        <w:t>Modelo: EQUALIZADOR PARA BANCO DE BATERIAS</w:t>
+      </w:r>
+    </w:p>
+    <w:p>
+      <w:r>
+        <w:t>URL: https://produto.mercadolivre.com.br/MLB-4585042250-equalizador-balanceador-para-banco-de-baterias-jfa-_JM</w:t>
+      </w:r>
+    </w:p>
+    <w:p>
+      <w:r>
+        <w:t>Nome: Equalizador Balanceador Para Banco De Baterias - Jfa</w:t>
+      </w:r>
+    </w:p>
+    <w:p>
+      <w:r>
+        <w:t>Preço: 165.25</w:t>
+      </w:r>
+    </w:p>
+    <w:p>
+      <w:r>
+        <w:t>Preço Previsto: 169</w:t>
+      </w:r>
+    </w:p>
+    <w:p>
+      <w:r>
+        <w:t>Loja: EQUIPAMENTOSFIBRA41996469214</w:t>
+      </w:r>
+    </w:p>
+    <w:p>
+      <w:r>
+        <w:t>Tipo: Clássico</w:t>
+      </w:r>
+    </w:p>
+    <w:p>
+      <w:r>
+        <w:t>Lugar: Curitiba, Paraná.</w:t>
+      </w:r>
+    </w:p>
+    <w:p>
+      <w:r>
+        <w:t xml:space="preserve">Cupom: </w:t>
+      </w:r>
+    </w:p>
+    <w:p>
+      <w:r>
+        <w:t>--------------------------------------------------------------------</w:t>
+      </w:r>
+    </w:p>
+    <w:p/>
+    <w:p>
+      <w:r>
+        <w:t>Modelo: EQUALIZADOR PARA BANCO DE BATERIAS</w:t>
+      </w:r>
+    </w:p>
+    <w:p>
+      <w:r>
+        <w:t>URL: https://produto.mercadolivre.com.br/MLB-3106892404-equalizador-para-banco-de-baterias-solar-jfa-_JM</w:t>
+      </w:r>
+    </w:p>
+    <w:p>
+      <w:r>
+        <w:t>Nome: Equalizador Para Banco De Baterias Solar Jfa</w:t>
       </w:r>
     </w:p>
     <w:p>
@@ -60,6 +162,312 @@
     </w:p>
     <w:p>
       <w:r>
+        <w:t>URL: https://produto.mercadolivre.com.br/MLB-4771719118-equalizador-de-baterias-jfa-video-aula-de-instalacogratis-_JM</w:t>
+      </w:r>
+    </w:p>
+    <w:p>
+      <w:r>
+        <w:t>Nome: Equalizador De Baterias Jfa +vídeo Aula De Instalação gratis</w:t>
+      </w:r>
+    </w:p>
+    <w:p>
+      <w:r>
+        <w:t>Preço: 165.0</w:t>
+      </w:r>
+    </w:p>
+    <w:p>
+      <w:r>
+        <w:t>Preço Previsto: 169</w:t>
+      </w:r>
+    </w:p>
+    <w:p>
+      <w:r>
+        <w:t>Loja: PLAYNETWORK TECNOLOGIA</w:t>
+      </w:r>
+    </w:p>
+    <w:p>
+      <w:r>
+        <w:t>Tipo: Clássico</w:t>
+      </w:r>
+    </w:p>
+    <w:p>
+      <w:r>
+        <w:t>Lugar: Praia Grande, São Paulo.</w:t>
+      </w:r>
+    </w:p>
+    <w:p>
+      <w:r>
+        <w:t xml:space="preserve">Cupom: </w:t>
+      </w:r>
+    </w:p>
+    <w:p>
+      <w:r>
+        <w:t>--------------------------------------------------------------------</w:t>
+      </w:r>
+    </w:p>
+    <w:p/>
+    <w:p>
+      <w:r>
+        <w:t>Modelo: EQUALIZADOR PARA BANCO DE BATERIAS</w:t>
+      </w:r>
+    </w:p>
+    <w:p>
+      <w:r>
+        <w:t>URL: https://produto.mercadolivre.com.br/MLB-4771655722-equalizador-de-baterias-jfa-video-aula-de-instalacogratis-_JM</w:t>
+      </w:r>
+    </w:p>
+    <w:p>
+      <w:r>
+        <w:t>Nome: Equalizador De Baterias Jfa +vídeo Aula De Instalação gratis</w:t>
+      </w:r>
+    </w:p>
+    <w:p>
+      <w:r>
+        <w:t>Preço: 169.9</w:t>
+      </w:r>
+    </w:p>
+    <w:p>
+      <w:r>
+        <w:t>Preço Previsto: 184</w:t>
+      </w:r>
+    </w:p>
+    <w:p>
+      <w:r>
+        <w:t>Loja: PLAYNETWORK TECNOLOGIA</w:t>
+      </w:r>
+    </w:p>
+    <w:p>
+      <w:r>
+        <w:t>Tipo: Premium</w:t>
+      </w:r>
+    </w:p>
+    <w:p>
+      <w:r>
+        <w:t>Lugar: Praia Grande, São Paulo.</w:t>
+      </w:r>
+    </w:p>
+    <w:p>
+      <w:r>
+        <w:t xml:space="preserve">Cupom: </w:t>
+      </w:r>
+    </w:p>
+    <w:p>
+      <w:r>
+        <w:t>--------------------------------------------------------------------</w:t>
+      </w:r>
+    </w:p>
+    <w:p/>
+    <w:p>
+      <w:r>
+        <w:t>Modelo: EQUALIZADOR PARA BANCO DE BATERIAS</w:t>
+      </w:r>
+    </w:p>
+    <w:p>
+      <w:r>
+        <w:t>URL: https://produto.mercadolivre.com.br/MLB-3611214094-equalizador-para-banco-de-baterias-jfa-_JM</w:t>
+      </w:r>
+    </w:p>
+    <w:p>
+      <w:r>
+        <w:t>Nome: Equalizador Para Banco De Baterias - Jfa</w:t>
+      </w:r>
+    </w:p>
+    <w:p>
+      <w:r>
+        <w:t>Preço: 169.9</w:t>
+      </w:r>
+    </w:p>
+    <w:p>
+      <w:r>
+        <w:t>Preço Previsto: 184</w:t>
+      </w:r>
+    </w:p>
+    <w:p>
+      <w:r>
+        <w:t>Loja: Dino Telecom</w:t>
+      </w:r>
+    </w:p>
+    <w:p>
+      <w:r>
+        <w:t>Tipo: Premium</w:t>
+      </w:r>
+    </w:p>
+    <w:p>
+      <w:r>
+        <w:t>Lugar: Nova Iguaçu, Rio de Janeiro.</w:t>
+      </w:r>
+    </w:p>
+    <w:p>
+      <w:r>
+        <w:t xml:space="preserve">Cupom: </w:t>
+      </w:r>
+    </w:p>
+    <w:p>
+      <w:r>
+        <w:t>--------------------------------------------------------------------</w:t>
+      </w:r>
+    </w:p>
+    <w:p/>
+    <w:p>
+      <w:r>
+        <w:t>Modelo: EQUALIZADOR PARA BANCO DE BATERIAS</w:t>
+      </w:r>
+    </w:p>
+    <w:p>
+      <w:r>
+        <w:t>URL: https://produto.mercadolivre.com.br/MLB-3476589599-equalizador-balanceador-banco-de-baterias-jfa-_JM</w:t>
+      </w:r>
+    </w:p>
+    <w:p>
+      <w:r>
+        <w:t>Nome: Equalizador Balanceador Banco De Baterias - Jfa</w:t>
+      </w:r>
+    </w:p>
+    <w:p>
+      <w:r>
+        <w:t>Preço: 165.0</w:t>
+      </w:r>
+    </w:p>
+    <w:p>
+      <w:r>
+        <w:t>Preço Previsto: 169</w:t>
+      </w:r>
+    </w:p>
+    <w:p>
+      <w:r>
+        <w:t>Loja: Dino Telecom</w:t>
+      </w:r>
+    </w:p>
+    <w:p>
+      <w:r>
+        <w:t>Tipo: Clássico</w:t>
+      </w:r>
+    </w:p>
+    <w:p>
+      <w:r>
+        <w:t>Lugar: Nova Iguaçu, Rio de Janeiro.</w:t>
+      </w:r>
+    </w:p>
+    <w:p>
+      <w:r>
+        <w:t xml:space="preserve">Cupom: </w:t>
+      </w:r>
+    </w:p>
+    <w:p>
+      <w:r>
+        <w:t>--------------------------------------------------------------------</w:t>
+      </w:r>
+    </w:p>
+    <w:p/>
+    <w:p>
+      <w:r>
+        <w:t>Modelo: EQUALIZADOR PARA BANCO DE BATERIAS</w:t>
+      </w:r>
+    </w:p>
+    <w:p>
+      <w:r>
+        <w:t>URL: https://produto.mercadolivre.com.br/MLB-3123230933-equalizador-e-balanceador-banco-de-baterias-24v-e-48v-jfa-_JM</w:t>
+      </w:r>
+    </w:p>
+    <w:p>
+      <w:r>
+        <w:t>Nome: Equalizador E Balanceador Banco De Baterias 24v E 48v Jfa</w:t>
+      </w:r>
+    </w:p>
+    <w:p>
+      <w:r>
+        <w:t>Preço: 165.0</w:t>
+      </w:r>
+    </w:p>
+    <w:p>
+      <w:r>
+        <w:t>Preço Previsto: 169</w:t>
+      </w:r>
+    </w:p>
+    <w:p>
+      <w:r>
+        <w:t>Loja: PLAYNETWORK TECNOLOGIA</w:t>
+      </w:r>
+    </w:p>
+    <w:p>
+      <w:r>
+        <w:t>Tipo: Clássico</w:t>
+      </w:r>
+    </w:p>
+    <w:p>
+      <w:r>
+        <w:t>Lugar: Praia Grande, São Paulo.</w:t>
+      </w:r>
+    </w:p>
+    <w:p>
+      <w:r>
+        <w:t xml:space="preserve">Cupom: </w:t>
+      </w:r>
+    </w:p>
+    <w:p>
+      <w:r>
+        <w:t>--------------------------------------------------------------------</w:t>
+      </w:r>
+    </w:p>
+    <w:p/>
+    <w:p>
+      <w:r>
+        <w:t>Modelo: EQUALIZADOR PARA BANCO DE BATERIAS</w:t>
+      </w:r>
+    </w:p>
+    <w:p>
+      <w:r>
+        <w:t>URL: https://produto.mercadolivre.com.br/MLB-3513453559-equalizador-e-balanceador-de-baterias-solar-off-grid-jfa-_JM</w:t>
+      </w:r>
+    </w:p>
+    <w:p>
+      <w:r>
+        <w:t>Nome: Equalizador E Balanceador De Baterias Solar Off Grid Jfa</w:t>
+      </w:r>
+    </w:p>
+    <w:p>
+      <w:r>
+        <w:t>Preço: 169.9</w:t>
+      </w:r>
+    </w:p>
+    <w:p>
+      <w:r>
+        <w:t>Preço Previsto: 184</w:t>
+      </w:r>
+    </w:p>
+    <w:p>
+      <w:r>
+        <w:t>Loja: Radical Som</w:t>
+      </w:r>
+    </w:p>
+    <w:p>
+      <w:r>
+        <w:t>Tipo: Premium</w:t>
+      </w:r>
+    </w:p>
+    <w:p>
+      <w:r>
+        <w:t>Lugar: Ituporanga, Santa Catarina.</w:t>
+      </w:r>
+    </w:p>
+    <w:p>
+      <w:r>
+        <w:t xml:space="preserve">Cupom: </w:t>
+      </w:r>
+    </w:p>
+    <w:p>
+      <w:r>
+        <w:t>--------------------------------------------------------------------</w:t>
+      </w:r>
+    </w:p>
+    <w:p/>
+    <w:p>
+      <w:r>
+        <w:t>Modelo: EQUALIZADOR PARA BANCO DE BATERIAS</w:t>
+      </w:r>
+    </w:p>
+    <w:p>
+      <w:r>
         <w:t>URL: https://produto.mercadolivre.com.br/MLB-3106868827-equalizador-para-banco-de-baterias-jfa-_JM</w:t>
       </w:r>
     </w:p>
@@ -111,12 +519,114 @@
     </w:p>
     <w:p>
       <w:r>
-        <w:t>URL: https://produto.mercadolivre.com.br/MLB-4771719118-equalizador-de-baterias-jfa-video-aula-de-instalacogratis-_JM</w:t>
-      </w:r>
-    </w:p>
-    <w:p>
-      <w:r>
-        <w:t>Nome: Equalizador De Baterias Jfa +vídeo Aula De Instalação gratis</w:t>
+        <w:t>URL: https://produto.mercadolivre.com.br/MLB-3709529376-kit-2-equalizador-balanceador-para-banco-de-baterias-jfa-_JM</w:t>
+      </w:r>
+    </w:p>
+    <w:p>
+      <w:r>
+        <w:t>Nome: Kit 2 Equalizador Balanceador Para Banco De Baterias - Jfa</w:t>
+      </w:r>
+    </w:p>
+    <w:p>
+      <w:r>
+        <w:t>Preço: 160.0</w:t>
+      </w:r>
+    </w:p>
+    <w:p>
+      <w:r>
+        <w:t>Preço Previsto: 184</w:t>
+      </w:r>
+    </w:p>
+    <w:p>
+      <w:r>
+        <w:t>Loja: PLAYNETWORK TECNOLOGIA</w:t>
+      </w:r>
+    </w:p>
+    <w:p>
+      <w:r>
+        <w:t>Tipo: Premium</w:t>
+      </w:r>
+    </w:p>
+    <w:p>
+      <w:r>
+        <w:t>Lugar: Praia Grande, São Paulo.</w:t>
+      </w:r>
+    </w:p>
+    <w:p>
+      <w:r>
+        <w:t>Cupom: KIT: 2 unidades</w:t>
+      </w:r>
+    </w:p>
+    <w:p>
+      <w:r>
+        <w:t>--------------------------------------------------------------------</w:t>
+      </w:r>
+    </w:p>
+    <w:p/>
+    <w:p>
+      <w:r>
+        <w:t>Modelo: EQUALIZADOR PARA BANCO DE BATERIAS</w:t>
+      </w:r>
+    </w:p>
+    <w:p>
+      <w:r>
+        <w:t>URL: https://produto.mercadolivre.com.br/MLB-4314058136-kit-2-equalizador-balanceador-para-banco-de-baterias-jfa-_JM</w:t>
+      </w:r>
+    </w:p>
+    <w:p>
+      <w:r>
+        <w:t>Nome: Kit 2 Equalizador Balanceador Para Banco De Baterias - Jfa</w:t>
+      </w:r>
+    </w:p>
+    <w:p>
+      <w:r>
+        <w:t>Preço: 169.9</w:t>
+      </w:r>
+    </w:p>
+    <w:p>
+      <w:r>
+        <w:t>Preço Previsto: 184</w:t>
+      </w:r>
+    </w:p>
+    <w:p>
+      <w:r>
+        <w:t>Loja: ATACADÃO.MIX</w:t>
+      </w:r>
+    </w:p>
+    <w:p>
+      <w:r>
+        <w:t>Tipo: Premium</w:t>
+      </w:r>
+    </w:p>
+    <w:p>
+      <w:r>
+        <w:t>Lugar: Sacramento, Minas Gerais.</w:t>
+      </w:r>
+    </w:p>
+    <w:p>
+      <w:r>
+        <w:t>Cupom: KIT: 2 unidades</w:t>
+      </w:r>
+    </w:p>
+    <w:p>
+      <w:r>
+        <w:t>--------------------------------------------------------------------</w:t>
+      </w:r>
+    </w:p>
+    <w:p/>
+    <w:p>
+      <w:r>
+        <w:t>Modelo: EQUALIZADOR PARA BANCO DE BATERIAS</w:t>
+      </w:r>
+    </w:p>
+    <w:p>
+      <w:r>
+        <w:t>URL: https://produto.mercadolivre.com.br/MLB-3692893226-kit-2-equalizador-balanceador-para-banco-de-baterias-jfa-_JM</w:t>
+      </w:r>
+    </w:p>
+    <w:p>
+      <w:r>
+        <w:t>Nome: Kit 2 Equalizador Balanceador Para Banco De Baterias - Jfa</w:t>
       </w:r>
     </w:p>
     <w:p>
@@ -131,6 +641,363 @@
     </w:p>
     <w:p>
       <w:r>
+        <w:t>Loja: Dino Telecom</w:t>
+      </w:r>
+    </w:p>
+    <w:p>
+      <w:r>
+        <w:t>Tipo: Clássico</w:t>
+      </w:r>
+    </w:p>
+    <w:p>
+      <w:r>
+        <w:t>Lugar: Nova Iguaçu, Rio de Janeiro.</w:t>
+      </w:r>
+    </w:p>
+    <w:p>
+      <w:r>
+        <w:t>Cupom: KIT: 2 unidades</w:t>
+      </w:r>
+    </w:p>
+    <w:p>
+      <w:r>
+        <w:t>--------------------------------------------------------------------</w:t>
+      </w:r>
+    </w:p>
+    <w:p/>
+    <w:p>
+      <w:r>
+        <w:t>Modelo: EQUALIZADOR PARA BANCO DE BATERIAS</w:t>
+      </w:r>
+    </w:p>
+    <w:p>
+      <w:r>
+        <w:t>URL: https://produto.mercadolivre.com.br/MLB-4314067940-kit-2-equalizador-balanceador-para-banco-de-baterias-jfa-_JM</w:t>
+      </w:r>
+    </w:p>
+    <w:p>
+      <w:r>
+        <w:t>Nome: Kit 2 Equalizador Balanceador Para Banco De Baterias - Jfa</w:t>
+      </w:r>
+    </w:p>
+    <w:p>
+      <w:r>
+        <w:t>Preço: 182.5</w:t>
+      </w:r>
+    </w:p>
+    <w:p>
+      <w:r>
+        <w:t>Preço Previsto: 169</w:t>
+      </w:r>
+    </w:p>
+    <w:p>
+      <w:r>
+        <w:t>Loja: Motor Shop</w:t>
+      </w:r>
+    </w:p>
+    <w:p>
+      <w:r>
+        <w:t>Tipo: Clássico</w:t>
+      </w:r>
+    </w:p>
+    <w:p>
+      <w:r>
+        <w:t>Lugar: Pedra branca, Ceará.</w:t>
+      </w:r>
+    </w:p>
+    <w:p>
+      <w:r>
+        <w:t>Cupom: KIT: 2 unidades</w:t>
+      </w:r>
+    </w:p>
+    <w:p>
+      <w:r>
+        <w:t>--------------------------------------------------------------------</w:t>
+      </w:r>
+    </w:p>
+    <w:p/>
+    <w:p>
+      <w:r>
+        <w:t>Modelo: EQUALIZADOR PARA BANCO DE BATERIAS</w:t>
+      </w:r>
+    </w:p>
+    <w:p>
+      <w:r>
+        <w:t>URL: https://produto.mercadolivre.com.br/MLB-4369721446-kit-2-equalizador-balanceador-para-banco-de-baterias-jfa-_JM</w:t>
+      </w:r>
+    </w:p>
+    <w:p>
+      <w:r>
+        <w:t>Nome: Kit 2 Equalizador Balanceador Para Banco De Baterias - Jfa</w:t>
+      </w:r>
+    </w:p>
+    <w:p>
+      <w:r>
+        <w:t>Preço: 183.0</w:t>
+      </w:r>
+    </w:p>
+    <w:p>
+      <w:r>
+        <w:t>Preço Previsto: 184</w:t>
+      </w:r>
+    </w:p>
+    <w:p>
+      <w:r>
+        <w:t>Loja: MOTORSHOP1</w:t>
+      </w:r>
+    </w:p>
+    <w:p>
+      <w:r>
+        <w:t>Tipo: Premium</w:t>
+      </w:r>
+    </w:p>
+    <w:p>
+      <w:r>
+        <w:t>Lugar: Sacramento, Minas Gerais.</w:t>
+      </w:r>
+    </w:p>
+    <w:p>
+      <w:r>
+        <w:t>Cupom: KIT: 2 unidades</w:t>
+      </w:r>
+    </w:p>
+    <w:p>
+      <w:r>
+        <w:t>--------------------------------------------------------------------</w:t>
+      </w:r>
+    </w:p>
+    <w:p/>
+    <w:p>
+      <w:r>
+        <w:t>Modelo: EQUALIZADOR PARA BANCO DE BATERIAS</w:t>
+      </w:r>
+    </w:p>
+    <w:p>
+      <w:r>
+        <w:t>URL: https://produto.mercadolivre.com.br/MLB-4314084298-kit-2-equalizador-balanceador-para-banco-de-baterias-jfa-_JM</w:t>
+      </w:r>
+    </w:p>
+    <w:p>
+      <w:r>
+        <w:t>Nome: Kit 2 Equalizador Balanceador Para Banco De Baterias - Jfa</w:t>
+      </w:r>
+    </w:p>
+    <w:p>
+      <w:r>
+        <w:t>Preço: 265.0</w:t>
+      </w:r>
+    </w:p>
+    <w:p>
+      <w:r>
+        <w:t>Preço Previsto: 169</w:t>
+      </w:r>
+    </w:p>
+    <w:p>
+      <w:r>
+        <w:t>Loja: ATACADÃO.MIX</w:t>
+      </w:r>
+    </w:p>
+    <w:p>
+      <w:r>
+        <w:t>Tipo: Clássico</w:t>
+      </w:r>
+    </w:p>
+    <w:p>
+      <w:r>
+        <w:t>Lugar: Sacramento, Minas Gerais.</w:t>
+      </w:r>
+    </w:p>
+    <w:p>
+      <w:r>
+        <w:t>Cupom: KIT: 2 unidades</w:t>
+      </w:r>
+    </w:p>
+    <w:p>
+      <w:r>
+        <w:t>--------------------------------------------------------------------</w:t>
+      </w:r>
+    </w:p>
+    <w:p/>
+    <w:p>
+      <w:r>
+        <w:t>Modelo: EQUALIZADOR PARA BANCO DE BATERIAS</w:t>
+      </w:r>
+    </w:p>
+    <w:p>
+      <w:r>
+        <w:t>URL: https://www.mercadolivre.com.br/kit-3-equalizador-balanceador-para-banco-de-baterias-jfa-12v24v/p/MLB32314837</w:t>
+      </w:r>
+    </w:p>
+    <w:p>
+      <w:r>
+        <w:t>Nome: Kit 3 Equalizador Balanceador Para Banco De Baterias - Jfa 12v/24v</w:t>
+      </w:r>
+    </w:p>
+    <w:p>
+      <w:r>
+        <w:t>Preço: 147.33333333333334</w:t>
+      </w:r>
+    </w:p>
+    <w:p>
+      <w:r>
+        <w:t>Preço Previsto: 169</w:t>
+      </w:r>
+    </w:p>
+    <w:p>
+      <w:r>
+        <w:t>Loja: MOTORSHOP1</w:t>
+      </w:r>
+    </w:p>
+    <w:p>
+      <w:r>
+        <w:t>Tipo: Clássico</w:t>
+      </w:r>
+    </w:p>
+    <w:p>
+      <w:r>
+        <w:t>Lugar: Sacramento, Minas Gerais.</w:t>
+      </w:r>
+    </w:p>
+    <w:p>
+      <w:r>
+        <w:t>Cupom: KIT: 3 unidades</w:t>
+      </w:r>
+    </w:p>
+    <w:p>
+      <w:r>
+        <w:t>--------------------------------------------------------------------</w:t>
+      </w:r>
+    </w:p>
+    <w:p/>
+    <w:p>
+      <w:r>
+        <w:t>Modelo: EQUALIZADOR PARA BANCO DE BATERIAS</w:t>
+      </w:r>
+    </w:p>
+    <w:p>
+      <w:r>
+        <w:t>URL: https://produto.mercadolivre.com.br/MLB-3709531546-kit-3-equalizador-balanceador-para-banco-de-baterias-jfa-_JM</w:t>
+      </w:r>
+    </w:p>
+    <w:p>
+      <w:r>
+        <w:t>Nome: Kit 3 Equalizador Balanceador Para Banco De Baterias - Jfa</w:t>
+      </w:r>
+    </w:p>
+    <w:p>
+      <w:r>
+        <w:t>Preço: 165.0</w:t>
+      </w:r>
+    </w:p>
+    <w:p>
+      <w:r>
+        <w:t>Preço Previsto: 169</w:t>
+      </w:r>
+    </w:p>
+    <w:p>
+      <w:r>
+        <w:t>Loja: Dino Telecom</w:t>
+      </w:r>
+    </w:p>
+    <w:p>
+      <w:r>
+        <w:t>Tipo: Clássico</w:t>
+      </w:r>
+    </w:p>
+    <w:p>
+      <w:r>
+        <w:t>Lugar: Nova Iguaçu, Rio de Janeiro.</w:t>
+      </w:r>
+    </w:p>
+    <w:p>
+      <w:r>
+        <w:t>Cupom: KIT: 3 unidades</w:t>
+      </w:r>
+    </w:p>
+    <w:p>
+      <w:r>
+        <w:t>--------------------------------------------------------------------</w:t>
+      </w:r>
+    </w:p>
+    <w:p/>
+    <w:p>
+      <w:r>
+        <w:t>Modelo: EQUALIZADOR PARA BANCO DE BATERIAS</w:t>
+      </w:r>
+    </w:p>
+    <w:p>
+      <w:r>
+        <w:t>URL: https://produto.mercadolivre.com.br/MLB-4314059660-kit-3-equalizador-balanceador-para-banco-de-baterias-jfa-_JM</w:t>
+      </w:r>
+    </w:p>
+    <w:p>
+      <w:r>
+        <w:t>Nome: Kit 3 Equalizador Balanceador Para Banco De Baterias - Jfa</w:t>
+      </w:r>
+    </w:p>
+    <w:p>
+      <w:r>
+        <w:t>Preço: 166.0</w:t>
+      </w:r>
+    </w:p>
+    <w:p>
+      <w:r>
+        <w:t>Preço Previsto: 169</w:t>
+      </w:r>
+    </w:p>
+    <w:p>
+      <w:r>
+        <w:t>Loja: ATACADÃO.MIX</w:t>
+      </w:r>
+    </w:p>
+    <w:p>
+      <w:r>
+        <w:t>Tipo: Clássico</w:t>
+      </w:r>
+    </w:p>
+    <w:p>
+      <w:r>
+        <w:t>Lugar: Sacramento, Minas Gerais.</w:t>
+      </w:r>
+    </w:p>
+    <w:p>
+      <w:r>
+        <w:t>Cupom: KIT: 3 unidades</w:t>
+      </w:r>
+    </w:p>
+    <w:p>
+      <w:r>
+        <w:t>--------------------------------------------------------------------</w:t>
+      </w:r>
+    </w:p>
+    <w:p/>
+    <w:p>
+      <w:r>
+        <w:t>Modelo: EQUALIZADOR PARA BANCO DE BATERIAS</w:t>
+      </w:r>
+    </w:p>
+    <w:p>
+      <w:r>
+        <w:t>URL: https://produto.mercadolivre.com.br/MLB-4287268326-equalizador-balanceado-para-banco-de-baterias-jfa-kit-3-unid-_JM</w:t>
+      </w:r>
+    </w:p>
+    <w:p>
+      <w:r>
+        <w:t>Nome: Equalizador Balanceado Para Banco De Baterias Jfa Kit 3 Unid</w:t>
+      </w:r>
+    </w:p>
+    <w:p>
+      <w:r>
+        <w:t>Preço: 157.5</w:t>
+      </w:r>
+    </w:p>
+    <w:p>
+      <w:r>
+        <w:t>Preço Previsto: 169</w:t>
+      </w:r>
+    </w:p>
+    <w:p>
+      <w:r>
         <w:t>Loja: PLAYNETWORK TECNOLOGIA</w:t>
       </w:r>
     </w:p>
@@ -146,7 +1013,7 @@
     </w:p>
     <w:p>
       <w:r>
-        <w:t xml:space="preserve">Cupom: </w:t>
+        <w:t>Cupom: KIT: 3 unidades</w:t>
       </w:r>
     </w:p>
     <w:p>
@@ -162,17 +1029,68 @@
     </w:p>
     <w:p>
       <w:r>
-        <w:t>URL: https://produto.mercadolivre.com.br/MLB-3106892404-equalizador-para-banco-de-baterias-solar-jfa-_JM</w:t>
-      </w:r>
-    </w:p>
-    <w:p>
-      <w:r>
-        <w:t>Nome: Equalizador Para Banco De Baterias Solar Jfa</w:t>
-      </w:r>
-    </w:p>
-    <w:p>
-      <w:r>
-        <w:t>Preço: 169.9</w:t>
+        <w:t>URL: https://produto.mercadolivre.com.br/MLB-4822614336-kit-3un-equalizador-balanceador-para-banco-de-baterias-jfa-_JM</w:t>
+      </w:r>
+    </w:p>
+    <w:p>
+      <w:r>
+        <w:t>Nome: Kit 3un Equalizador Balanceador Para Banco De Baterias - Jfa</w:t>
+      </w:r>
+    </w:p>
+    <w:p>
+      <w:r>
+        <w:t>Preço: 150.0</w:t>
+      </w:r>
+    </w:p>
+    <w:p>
+      <w:r>
+        <w:t>Preço Previsto: 169</w:t>
+      </w:r>
+    </w:p>
+    <w:p>
+      <w:r>
+        <w:t>Loja: LOJAGIBAPONTOCOM</w:t>
+      </w:r>
+    </w:p>
+    <w:p>
+      <w:r>
+        <w:t>Tipo: Clássico</w:t>
+      </w:r>
+    </w:p>
+    <w:p>
+      <w:r>
+        <w:t>Lugar: Curitiba, Paraná.</w:t>
+      </w:r>
+    </w:p>
+    <w:p>
+      <w:r>
+        <w:t>Cupom: KIT: 3 unidades</w:t>
+      </w:r>
+    </w:p>
+    <w:p>
+      <w:r>
+        <w:t>--------------------------------------------------------------------</w:t>
+      </w:r>
+    </w:p>
+    <w:p/>
+    <w:p>
+      <w:r>
+        <w:t>Modelo: EQUALIZADOR PARA BANCO DE BATERIAS</w:t>
+      </w:r>
+    </w:p>
+    <w:p>
+      <w:r>
+        <w:t>URL: https://produto.mercadolivre.com.br/MLB-3374966525-kit-4-equalizador-balanceador-para-banco-de-baterias-jfa-_JM</w:t>
+      </w:r>
+    </w:p>
+    <w:p>
+      <w:r>
+        <w:t>Nome: Kit 4 Equalizador Balanceador Para Banco De Baterias - Jfa</w:t>
+      </w:r>
+    </w:p>
+    <w:p>
+      <w:r>
+        <w:t>Preço: 160.0</w:t>
       </w:r>
     </w:p>
     <w:p>
@@ -197,7 +1115,7 @@
     </w:p>
     <w:p>
       <w:r>
-        <w:t xml:space="preserve">Cupom: </w:t>
+        <w:t>Cupom: KIT: 4 unidades</w:t>
       </w:r>
     </w:p>
     <w:p>
@@ -213,12 +1131,114 @@
     </w:p>
     <w:p>
       <w:r>
-        <w:t>URL: https://produto.mercadolivre.com.br/MLB-3123230933-equalizador-e-balanceador-banco-de-baterias-24v-e-48v-jfa-_JM</w:t>
-      </w:r>
-    </w:p>
-    <w:p>
-      <w:r>
-        <w:t>Nome: Equalizador E Balanceador Banco De Baterias 24v E 48v Jfa</w:t>
+        <w:t>URL: https://produto.mercadolivre.com.br/MLB-4313986164-kit-3-equalizador-balanceador-para-banco-de-baterias-jfa-_JM</w:t>
+      </w:r>
+    </w:p>
+    <w:p>
+      <w:r>
+        <w:t>Nome: Kit 3 Equalizador Balanceador Para Banco De Baterias - Jfa</w:t>
+      </w:r>
+    </w:p>
+    <w:p>
+      <w:r>
+        <w:t>Preço: 186.66666666666666</w:t>
+      </w:r>
+    </w:p>
+    <w:p>
+      <w:r>
+        <w:t>Preço Previsto: 184</w:t>
+      </w:r>
+    </w:p>
+    <w:p>
+      <w:r>
+        <w:t>Loja: Motor Shop</w:t>
+      </w:r>
+    </w:p>
+    <w:p>
+      <w:r>
+        <w:t>Tipo: Premium</w:t>
+      </w:r>
+    </w:p>
+    <w:p>
+      <w:r>
+        <w:t>Lugar: Pedra branca, Ceará.</w:t>
+      </w:r>
+    </w:p>
+    <w:p>
+      <w:r>
+        <w:t>Cupom: KIT: 3 unidades</w:t>
+      </w:r>
+    </w:p>
+    <w:p>
+      <w:r>
+        <w:t>--------------------------------------------------------------------</w:t>
+      </w:r>
+    </w:p>
+    <w:p/>
+    <w:p>
+      <w:r>
+        <w:t>Modelo: EQUALIZADOR PARA BANCO DE BATERIAS</w:t>
+      </w:r>
+    </w:p>
+    <w:p>
+      <w:r>
+        <w:t>URL: https://produto.mercadolivre.com.br/MLB-3568291729-kit-3-equalizador-balanceador-para-banco-de-baterias-jfa-_JM</w:t>
+      </w:r>
+    </w:p>
+    <w:p>
+      <w:r>
+        <w:t>Nome: Kit 3 Equalizador Balanceador Para Banco De Baterias - Jfa</w:t>
+      </w:r>
+    </w:p>
+    <w:p>
+      <w:r>
+        <w:t>Preço: 183.33333333333334</w:t>
+      </w:r>
+    </w:p>
+    <w:p>
+      <w:r>
+        <w:t>Preço Previsto: 184</w:t>
+      </w:r>
+    </w:p>
+    <w:p>
+      <w:r>
+        <w:t>Loja: MOTORSHOP1</w:t>
+      </w:r>
+    </w:p>
+    <w:p>
+      <w:r>
+        <w:t>Tipo: Premium</w:t>
+      </w:r>
+    </w:p>
+    <w:p>
+      <w:r>
+        <w:t>Lugar: Sacramento, Minas Gerais.</w:t>
+      </w:r>
+    </w:p>
+    <w:p>
+      <w:r>
+        <w:t>Cupom: KIT: 3 unidades</w:t>
+      </w:r>
+    </w:p>
+    <w:p>
+      <w:r>
+        <w:t>--------------------------------------------------------------------</w:t>
+      </w:r>
+    </w:p>
+    <w:p/>
+    <w:p>
+      <w:r>
+        <w:t>Modelo: EQUALIZADOR PARA BANCO DE BATERIAS</w:t>
+      </w:r>
+    </w:p>
+    <w:p>
+      <w:r>
+        <w:t>URL: https://produto.mercadolivre.com.br/MLB-3765889078-kit-6-equalizador-para-banco-de-baterias-jfa-_JM</w:t>
+      </w:r>
+    </w:p>
+    <w:p>
+      <w:r>
+        <w:t>Nome: Kit 6 Equalizador Para Banco De Baterias - Jfa</w:t>
       </w:r>
     </w:p>
     <w:p>
@@ -233,6 +1253,57 @@
     </w:p>
     <w:p>
       <w:r>
+        <w:t>Loja: Dino Telecom</w:t>
+      </w:r>
+    </w:p>
+    <w:p>
+      <w:r>
+        <w:t>Tipo: Clássico</w:t>
+      </w:r>
+    </w:p>
+    <w:p>
+      <w:r>
+        <w:t>Lugar: Nova Iguaçu, Rio de Janeiro.</w:t>
+      </w:r>
+    </w:p>
+    <w:p>
+      <w:r>
+        <w:t>Cupom: KIT: 6 unidades</w:t>
+      </w:r>
+    </w:p>
+    <w:p>
+      <w:r>
+        <w:t>--------------------------------------------------------------------</w:t>
+      </w:r>
+    </w:p>
+    <w:p/>
+    <w:p>
+      <w:r>
+        <w:t>Modelo: EQUALIZADOR PARA BANCO DE BATERIAS</w:t>
+      </w:r>
+    </w:p>
+    <w:p>
+      <w:r>
+        <w:t>URL: https://produto.mercadolivre.com.br/MLB-3709521560-kit-6-equalizador-balanceador-para-banco-de-baterias-jfa-_JM</w:t>
+      </w:r>
+    </w:p>
+    <w:p>
+      <w:r>
+        <w:t>Nome: Kit 6 Equalizador Balanceador Para Banco De Baterias - Jfa</w:t>
+      </w:r>
+    </w:p>
+    <w:p>
+      <w:r>
+        <w:t>Preço: 157.5</w:t>
+      </w:r>
+    </w:p>
+    <w:p>
+      <w:r>
+        <w:t>Preço Previsto: 169</w:t>
+      </w:r>
+    </w:p>
+    <w:p>
+      <w:r>
         <w:t>Loja: PLAYNETWORK TECNOLOGIA</w:t>
       </w:r>
     </w:p>
@@ -248,7 +1319,925 @@
     </w:p>
     <w:p>
       <w:r>
-        <w:t xml:space="preserve">Cupom: </w:t>
+        <w:t>Cupom: KIT: 6 unidades</w:t>
+      </w:r>
+    </w:p>
+    <w:p>
+      <w:r>
+        <w:t>--------------------------------------------------------------------</w:t>
+      </w:r>
+    </w:p>
+    <w:p/>
+    <w:p>
+      <w:r>
+        <w:t>Modelo: EQUALIZADOR PARA BANCO DE BATERIAS</w:t>
+      </w:r>
+    </w:p>
+    <w:p>
+      <w:r>
+        <w:t>URL: https://produto.mercadolivre.com.br/MLB-4631283716-kit-5-equalizador-balanceador-para-banco-de-baterias-jfa-_JM</w:t>
+      </w:r>
+    </w:p>
+    <w:p>
+      <w:r>
+        <w:t>Nome: Kit 5 Equalizador Balanceador Para Banco De Baterias - Jfa</w:t>
+      </w:r>
+    </w:p>
+    <w:p>
+      <w:r>
+        <w:t>Preço: 180.0</w:t>
+      </w:r>
+    </w:p>
+    <w:p>
+      <w:r>
+        <w:t>Preço Previsto: 184</w:t>
+      </w:r>
+    </w:p>
+    <w:p>
+      <w:r>
+        <w:t>Loja: Motor Shop</w:t>
+      </w:r>
+    </w:p>
+    <w:p>
+      <w:r>
+        <w:t>Tipo: Premium</w:t>
+      </w:r>
+    </w:p>
+    <w:p>
+      <w:r>
+        <w:t>Lugar: Pedra branca, Ceará.</w:t>
+      </w:r>
+    </w:p>
+    <w:p>
+      <w:r>
+        <w:t>Cupom: KIT: 5 unidades</w:t>
+      </w:r>
+    </w:p>
+    <w:p>
+      <w:r>
+        <w:t>--------------------------------------------------------------------</w:t>
+      </w:r>
+    </w:p>
+    <w:p/>
+    <w:p>
+      <w:r>
+        <w:t>Modelo: EQUALIZADOR PARA BANCO DE BATERIAS</w:t>
+      </w:r>
+    </w:p>
+    <w:p>
+      <w:r>
+        <w:t>URL: https://produto.mercadolivre.com.br/MLB-4631233456-kit-5-equalizador-balanceador-para-banco-de-baterias-jfa-_JM</w:t>
+      </w:r>
+    </w:p>
+    <w:p>
+      <w:r>
+        <w:t>Nome: Kit 5 Equalizador Balanceador Para Banco De Baterias - Jfa</w:t>
+      </w:r>
+    </w:p>
+    <w:p>
+      <w:r>
+        <w:t>Preço: 169.0</w:t>
+      </w:r>
+    </w:p>
+    <w:p>
+      <w:r>
+        <w:t>Preço Previsto: 169</w:t>
+      </w:r>
+    </w:p>
+    <w:p>
+      <w:r>
+        <w:t>Loja: Motor Shop</w:t>
+      </w:r>
+    </w:p>
+    <w:p>
+      <w:r>
+        <w:t>Tipo: Clássico</w:t>
+      </w:r>
+    </w:p>
+    <w:p>
+      <w:r>
+        <w:t>Lugar: Pedra branca, Ceará.</w:t>
+      </w:r>
+    </w:p>
+    <w:p>
+      <w:r>
+        <w:t>Cupom: KIT: 5 unidades</w:t>
+      </w:r>
+    </w:p>
+    <w:p>
+      <w:r>
+        <w:t>--------------------------------------------------------------------</w:t>
+      </w:r>
+    </w:p>
+    <w:p/>
+    <w:p>
+      <w:r>
+        <w:t>Modelo: EQUALIZADOR PARA BANCO DE BATERIAS</w:t>
+      </w:r>
+    </w:p>
+    <w:p>
+      <w:r>
+        <w:t>URL: https://produto.mercadolivre.com.br/MLB-3705598730-kit-5-equalizador-balanceador-para-banco-de-baterias-jfa-_JM</w:t>
+      </w:r>
+    </w:p>
+    <w:p>
+      <w:r>
+        <w:t>Nome: Kit 5 Equalizador Balanceador Para Banco De Baterias - Jfa</w:t>
+      </w:r>
+    </w:p>
+    <w:p>
+      <w:r>
+        <w:t>Preço: 165.0</w:t>
+      </w:r>
+    </w:p>
+    <w:p>
+      <w:r>
+        <w:t>Preço Previsto: 169</w:t>
+      </w:r>
+    </w:p>
+    <w:p>
+      <w:r>
+        <w:t>Loja: Dino Telecom</w:t>
+      </w:r>
+    </w:p>
+    <w:p>
+      <w:r>
+        <w:t>Tipo: Clássico</w:t>
+      </w:r>
+    </w:p>
+    <w:p>
+      <w:r>
+        <w:t>Lugar: Nova Iguaçu, Rio de Janeiro.</w:t>
+      </w:r>
+    </w:p>
+    <w:p>
+      <w:r>
+        <w:t>Cupom: KIT: 5 unidades</w:t>
+      </w:r>
+    </w:p>
+    <w:p>
+      <w:r>
+        <w:t>--------------------------------------------------------------------</w:t>
+      </w:r>
+    </w:p>
+    <w:p/>
+    <w:p>
+      <w:r>
+        <w:t>Modelo: EQUALIZADOR PARA BANCO DE BATERIAS</w:t>
+      </w:r>
+    </w:p>
+    <w:p>
+      <w:r>
+        <w:t>URL: https://produto.mercadolivre.com.br/MLB-3539530397-equalizador-e-balanceado-banco-de-baterias-jfa-kit-8-unid-_JM</w:t>
+      </w:r>
+    </w:p>
+    <w:p>
+      <w:r>
+        <w:t>Nome: Equalizador E Balanceado Banco De Baterias Jfa Kit 8 Unid</w:t>
+      </w:r>
+    </w:p>
+    <w:p>
+      <w:r>
+        <w:t>Preço: 157.5</w:t>
+      </w:r>
+    </w:p>
+    <w:p>
+      <w:r>
+        <w:t>Preço Previsto: 169</w:t>
+      </w:r>
+    </w:p>
+    <w:p>
+      <w:r>
+        <w:t>Loja: PLAYNETWORK TECNOLOGIA</w:t>
+      </w:r>
+    </w:p>
+    <w:p>
+      <w:r>
+        <w:t>Tipo: Clássico</w:t>
+      </w:r>
+    </w:p>
+    <w:p>
+      <w:r>
+        <w:t>Lugar: Praia Grande, São Paulo.</w:t>
+      </w:r>
+    </w:p>
+    <w:p>
+      <w:r>
+        <w:t>Cupom: KIT: 8 unidades</w:t>
+      </w:r>
+    </w:p>
+    <w:p>
+      <w:r>
+        <w:t>--------------------------------------------------------------------</w:t>
+      </w:r>
+    </w:p>
+    <w:p/>
+    <w:p>
+      <w:r>
+        <w:t>Modelo: EQUALIZADOR PARA BANCO DE BATERIAS</w:t>
+      </w:r>
+    </w:p>
+    <w:p>
+      <w:r>
+        <w:t>URL: https://produto.mercadolivre.com.br/MLB-3794053300-kit-5-equalizador-balanceador-para-banco-de-baterias-jfa-_JM</w:t>
+      </w:r>
+    </w:p>
+    <w:p>
+      <w:r>
+        <w:t>Nome: Kit 5 Equalizador Balanceador Para Banco De Baterias - Jfa</w:t>
+      </w:r>
+    </w:p>
+    <w:p>
+      <w:r>
+        <w:t>Preço: 157.5</w:t>
+      </w:r>
+    </w:p>
+    <w:p>
+      <w:r>
+        <w:t>Preço Previsto: 169</w:t>
+      </w:r>
+    </w:p>
+    <w:p>
+      <w:r>
+        <w:t>Loja: PLAYNETWORK TECNOLOGIA</w:t>
+      </w:r>
+    </w:p>
+    <w:p>
+      <w:r>
+        <w:t>Tipo: Clássico</w:t>
+      </w:r>
+    </w:p>
+    <w:p>
+      <w:r>
+        <w:t>Lugar: Praia Grande, São Paulo.</w:t>
+      </w:r>
+    </w:p>
+    <w:p>
+      <w:r>
+        <w:t>Cupom: KIT: 5 unidades</w:t>
+      </w:r>
+    </w:p>
+    <w:p>
+      <w:r>
+        <w:t>--------------------------------------------------------------------</w:t>
+      </w:r>
+    </w:p>
+    <w:p/>
+    <w:p>
+      <w:r>
+        <w:t>Modelo: EQUALIZADOR PARA BANCO DE BATERIAS</w:t>
+      </w:r>
+    </w:p>
+    <w:p>
+      <w:r>
+        <w:t>URL: https://produto.mercadolivre.com.br/MLB-4287346130-equalizador-para-banco-de-baterias-solar-jfa-kit-7-unidades-_JM</w:t>
+      </w:r>
+    </w:p>
+    <w:p>
+      <w:r>
+        <w:t>Nome: Equalizador Para Banco De Baterias Solar Jfa Kit 7 Unidades</w:t>
+      </w:r>
+    </w:p>
+    <w:p>
+      <w:r>
+        <w:t>Preço: 160.0</w:t>
+      </w:r>
+    </w:p>
+    <w:p>
+      <w:r>
+        <w:t>Preço Previsto: 184</w:t>
+      </w:r>
+    </w:p>
+    <w:p>
+      <w:r>
+        <w:t>Loja: PLAYNETWORK TECNOLOGIA</w:t>
+      </w:r>
+    </w:p>
+    <w:p>
+      <w:r>
+        <w:t>Tipo: Premium</w:t>
+      </w:r>
+    </w:p>
+    <w:p>
+      <w:r>
+        <w:t>Lugar: Praia Grande, São Paulo.</w:t>
+      </w:r>
+    </w:p>
+    <w:p>
+      <w:r>
+        <w:t>Cupom: KIT: 7 unidades</w:t>
+      </w:r>
+    </w:p>
+    <w:p>
+      <w:r>
+        <w:t>--------------------------------------------------------------------</w:t>
+      </w:r>
+    </w:p>
+    <w:p/>
+    <w:p>
+      <w:r>
+        <w:t>Modelo: EQUALIZADOR PARA BANCO DE BATERIAS</w:t>
+      </w:r>
+    </w:p>
+    <w:p>
+      <w:r>
+        <w:t>URL: https://produto.mercadolivre.com.br/MLB-3539491467-equalizador-e-balanceado-banco-de-baterias-jfa-kit-7-unid-_JM</w:t>
+      </w:r>
+    </w:p>
+    <w:p>
+      <w:r>
+        <w:t>Nome: Equalizador E Balanceado Banco De Baterias Jfa Kit 7 Unid</w:t>
+      </w:r>
+    </w:p>
+    <w:p>
+      <w:r>
+        <w:t>Preço: 157.42857142857142</w:t>
+      </w:r>
+    </w:p>
+    <w:p>
+      <w:r>
+        <w:t>Preço Previsto: 169</w:t>
+      </w:r>
+    </w:p>
+    <w:p>
+      <w:r>
+        <w:t>Loja: PLAYNETWORK TECNOLOGIA</w:t>
+      </w:r>
+    </w:p>
+    <w:p>
+      <w:r>
+        <w:t>Tipo: Clássico</w:t>
+      </w:r>
+    </w:p>
+    <w:p>
+      <w:r>
+        <w:t>Lugar: Praia Grande, São Paulo.</w:t>
+      </w:r>
+    </w:p>
+    <w:p>
+      <w:r>
+        <w:t>Cupom: KIT: 7 unidades</w:t>
+      </w:r>
+    </w:p>
+    <w:p>
+      <w:r>
+        <w:t>--------------------------------------------------------------------</w:t>
+      </w:r>
+    </w:p>
+    <w:p/>
+    <w:p>
+      <w:r>
+        <w:t>Modelo: EQUALIZADOR PARA BANCO DE BATERIAS</w:t>
+      </w:r>
+    </w:p>
+    <w:p>
+      <w:r>
+        <w:t>URL: https://produto.mercadolivre.com.br/MLB-3375012889-kit-2-equalizador-balanceador-para-banco-de-baterias-jfa-_JM</w:t>
+      </w:r>
+    </w:p>
+    <w:p>
+      <w:r>
+        <w:t>Nome: Kit 2 Equalizador Balanceador Para Banco De Baterias - Jfa</w:t>
+      </w:r>
+    </w:p>
+    <w:p>
+      <w:r>
+        <w:t>Preço: 157.5</w:t>
+      </w:r>
+    </w:p>
+    <w:p>
+      <w:r>
+        <w:t>Preço Previsto: 169</w:t>
+      </w:r>
+    </w:p>
+    <w:p>
+      <w:r>
+        <w:t>Loja: PLAYNETWORK TECNOLOGIA</w:t>
+      </w:r>
+    </w:p>
+    <w:p>
+      <w:r>
+        <w:t>Tipo: Clássico</w:t>
+      </w:r>
+    </w:p>
+    <w:p>
+      <w:r>
+        <w:t>Lugar: Praia Grande, São Paulo.</w:t>
+      </w:r>
+    </w:p>
+    <w:p>
+      <w:r>
+        <w:t>Cupom: KIT: 2 unidades</w:t>
+      </w:r>
+    </w:p>
+    <w:p>
+      <w:r>
+        <w:t>--------------------------------------------------------------------</w:t>
+      </w:r>
+    </w:p>
+    <w:p/>
+    <w:p>
+      <w:r>
+        <w:t>Modelo: EQUALIZADOR PARA BANCO DE BATERIAS</w:t>
+      </w:r>
+    </w:p>
+    <w:p>
+      <w:r>
+        <w:t>URL: https://produto.mercadolivre.com.br/MLB-4284143434-kit-10-equalizador-balanceador-para-banco-de-baterias-jfa-_JM</w:t>
+      </w:r>
+    </w:p>
+    <w:p>
+      <w:r>
+        <w:t>Nome: Kit 10 Equalizador Balanceador Para Banco De Baterias - Jfa</w:t>
+      </w:r>
+    </w:p>
+    <w:p>
+      <w:r>
+        <w:t>Preço: 165.0</w:t>
+      </w:r>
+    </w:p>
+    <w:p>
+      <w:r>
+        <w:t>Preço Previsto: 169</w:t>
+      </w:r>
+    </w:p>
+    <w:p>
+      <w:r>
+        <w:t>Loja: Dino Telecom</w:t>
+      </w:r>
+    </w:p>
+    <w:p>
+      <w:r>
+        <w:t>Tipo: Clássico</w:t>
+      </w:r>
+    </w:p>
+    <w:p>
+      <w:r>
+        <w:t>Lugar: Nova Iguaçu, Rio de Janeiro.</w:t>
+      </w:r>
+    </w:p>
+    <w:p>
+      <w:r>
+        <w:t>Cupom: KIT: 10 unidades</w:t>
+      </w:r>
+    </w:p>
+    <w:p>
+      <w:r>
+        <w:t>--------------------------------------------------------------------</w:t>
+      </w:r>
+    </w:p>
+    <w:p/>
+    <w:p>
+      <w:r>
+        <w:t>Modelo: EQUALIZADOR PARA BANCO DE BATERIAS</w:t>
+      </w:r>
+    </w:p>
+    <w:p>
+      <w:r>
+        <w:t>URL: https://produto.mercadolivre.com.br/MLB-3539489473-equalizador-e-balanceado-banco-de-baterias-jfa-kit-10-unid-_JM</w:t>
+      </w:r>
+    </w:p>
+    <w:p>
+      <w:r>
+        <w:t>Nome: Equalizador E Balanceado Banco De Baterias Jfa Kit 10 Unid</w:t>
+      </w:r>
+    </w:p>
+    <w:p>
+      <w:r>
+        <w:t>Preço: 157.5</w:t>
+      </w:r>
+    </w:p>
+    <w:p>
+      <w:r>
+        <w:t>Preço Previsto: 169</w:t>
+      </w:r>
+    </w:p>
+    <w:p>
+      <w:r>
+        <w:t>Loja: PLAYNETWORK TECNOLOGIA</w:t>
+      </w:r>
+    </w:p>
+    <w:p>
+      <w:r>
+        <w:t>Tipo: Clássico</w:t>
+      </w:r>
+    </w:p>
+    <w:p>
+      <w:r>
+        <w:t>Lugar: Praia Grande, São Paulo.</w:t>
+      </w:r>
+    </w:p>
+    <w:p>
+      <w:r>
+        <w:t>Cupom: KIT: 10 unidades</w:t>
+      </w:r>
+    </w:p>
+    <w:p>
+      <w:r>
+        <w:t>--------------------------------------------------------------------</w:t>
+      </w:r>
+    </w:p>
+    <w:p/>
+    <w:p>
+      <w:r>
+        <w:t>Modelo: EQUALIZADOR PARA BANCO DE BATERIAS</w:t>
+      </w:r>
+    </w:p>
+    <w:p>
+      <w:r>
+        <w:t>URL: https://produto.mercadolivre.com.br/MLB-4287309458-equalizador-balanceado-para-banco-de-baterias-jfa-kit-9-unid-_JM</w:t>
+      </w:r>
+    </w:p>
+    <w:p>
+      <w:r>
+        <w:t>Nome: Equalizador Balanceado Para Banco De Baterias Jfa Kit 9 Unid</w:t>
+      </w:r>
+    </w:p>
+    <w:p>
+      <w:r>
+        <w:t>Preço: 160.0</w:t>
+      </w:r>
+    </w:p>
+    <w:p>
+      <w:r>
+        <w:t>Preço Previsto: 184</w:t>
+      </w:r>
+    </w:p>
+    <w:p>
+      <w:r>
+        <w:t>Loja: PLAYNETWORK TECNOLOGIA</w:t>
+      </w:r>
+    </w:p>
+    <w:p>
+      <w:r>
+        <w:t>Tipo: Premium</w:t>
+      </w:r>
+    </w:p>
+    <w:p>
+      <w:r>
+        <w:t>Lugar: Praia Grande, São Paulo.</w:t>
+      </w:r>
+    </w:p>
+    <w:p>
+      <w:r>
+        <w:t>Cupom: KIT: 9 unidades</w:t>
+      </w:r>
+    </w:p>
+    <w:p>
+      <w:r>
+        <w:t>--------------------------------------------------------------------</w:t>
+      </w:r>
+    </w:p>
+    <w:p/>
+    <w:p>
+      <w:r>
+        <w:t>Modelo: EQUALIZADOR PARA BANCO DE BATERIAS</w:t>
+      </w:r>
+    </w:p>
+    <w:p>
+      <w:r>
+        <w:t>URL: https://produto.mercadolivre.com.br/MLB-3539543803-equalizador-e-balanceado-banco-de-baterias-jfa-kit-9-unid-_JM</w:t>
+      </w:r>
+    </w:p>
+    <w:p>
+      <w:r>
+        <w:t>Nome: Equalizador E Balanceado Banco De Baterias Jfa Kit 9 Unid</w:t>
+      </w:r>
+    </w:p>
+    <w:p>
+      <w:r>
+        <w:t>Preço: 157.44444444444446</w:t>
+      </w:r>
+    </w:p>
+    <w:p>
+      <w:r>
+        <w:t>Preço Previsto: 169</w:t>
+      </w:r>
+    </w:p>
+    <w:p>
+      <w:r>
+        <w:t>Loja: PLAYNETWORK TECNOLOGIA</w:t>
+      </w:r>
+    </w:p>
+    <w:p>
+      <w:r>
+        <w:t>Tipo: Clássico</w:t>
+      </w:r>
+    </w:p>
+    <w:p>
+      <w:r>
+        <w:t>Lugar: Praia Grande, São Paulo.</w:t>
+      </w:r>
+    </w:p>
+    <w:p>
+      <w:r>
+        <w:t>Cupom: KIT: 9 unidades</w:t>
+      </w:r>
+    </w:p>
+    <w:p>
+      <w:r>
+        <w:t>--------------------------------------------------------------------</w:t>
+      </w:r>
+    </w:p>
+    <w:p/>
+    <w:p>
+      <w:r>
+        <w:t>Modelo: EQUALIZADOR PARA BANCO DE BATERIAS</w:t>
+      </w:r>
+    </w:p>
+    <w:p>
+      <w:r>
+        <w:t>URL: https://produto.mercadolivre.com.br/MLB-3709457608-kit-5-equalizador-balanceador-para-banco-de-baterias-jfa-_JM</w:t>
+      </w:r>
+    </w:p>
+    <w:p>
+      <w:r>
+        <w:t>Nome: Kit 5 Equalizador Balanceador Para Banco De Baterias - Jfa</w:t>
+      </w:r>
+    </w:p>
+    <w:p>
+      <w:r>
+        <w:t>Preço: 160.0</w:t>
+      </w:r>
+    </w:p>
+    <w:p>
+      <w:r>
+        <w:t>Preço Previsto: 184</w:t>
+      </w:r>
+    </w:p>
+    <w:p>
+      <w:r>
+        <w:t>Loja: PLAYNETWORK TECNOLOGIA</w:t>
+      </w:r>
+    </w:p>
+    <w:p>
+      <w:r>
+        <w:t>Tipo: Premium</w:t>
+      </w:r>
+    </w:p>
+    <w:p>
+      <w:r>
+        <w:t>Lugar: Praia Grande, São Paulo.</w:t>
+      </w:r>
+    </w:p>
+    <w:p>
+      <w:r>
+        <w:t>Cupom: KIT: 5 unidades</w:t>
+      </w:r>
+    </w:p>
+    <w:p>
+      <w:r>
+        <w:t>--------------------------------------------------------------------</w:t>
+      </w:r>
+    </w:p>
+    <w:p/>
+    <w:p>
+      <w:r>
+        <w:t>Modelo: EQUALIZADOR PARA BANCO DE BATERIAS</w:t>
+      </w:r>
+    </w:p>
+    <w:p>
+      <w:r>
+        <w:t>URL: https://produto.mercadolivre.com.br/MLB-3709567134-kit-4-equalizador-balanceador-para-banco-de-baterias-jfa-_JM</w:t>
+      </w:r>
+    </w:p>
+    <w:p>
+      <w:r>
+        <w:t>Nome: Kit 4 Equalizador Balanceador Para Banco De Baterias - Jfa</w:t>
+      </w:r>
+    </w:p>
+    <w:p>
+      <w:r>
+        <w:t>Preço: 157.5</w:t>
+      </w:r>
+    </w:p>
+    <w:p>
+      <w:r>
+        <w:t>Preço Previsto: 169</w:t>
+      </w:r>
+    </w:p>
+    <w:p>
+      <w:r>
+        <w:t>Loja: PLAYNETWORK TECNOLOGIA</w:t>
+      </w:r>
+    </w:p>
+    <w:p>
+      <w:r>
+        <w:t>Tipo: Clássico</w:t>
+      </w:r>
+    </w:p>
+    <w:p>
+      <w:r>
+        <w:t>Lugar: Praia Grande, São Paulo.</w:t>
+      </w:r>
+    </w:p>
+    <w:p>
+      <w:r>
+        <w:t>Cupom: KIT: 4 unidades</w:t>
+      </w:r>
+    </w:p>
+    <w:p>
+      <w:r>
+        <w:t>--------------------------------------------------------------------</w:t>
+      </w:r>
+    </w:p>
+    <w:p/>
+    <w:p>
+      <w:r>
+        <w:t>Modelo: EQUALIZADOR PARA BANCO DE BATERIAS</w:t>
+      </w:r>
+    </w:p>
+    <w:p>
+      <w:r>
+        <w:t>URL: https://produto.mercadolivre.com.br/MLB-3549024903-kit-3-equalizador-balanceador-para-banco-de-baterias-jfa-_JM</w:t>
+      </w:r>
+    </w:p>
+    <w:p>
+      <w:r>
+        <w:t>Nome: Kit 3 Equalizador Balanceador Para Banco De Baterias - Jfa</w:t>
+      </w:r>
+    </w:p>
+    <w:p>
+      <w:r>
+        <w:t>Preço: 166.33333333333334</w:t>
+      </w:r>
+    </w:p>
+    <w:p>
+      <w:r>
+        <w:t>Preço Previsto: 184</w:t>
+      </w:r>
+    </w:p>
+    <w:p>
+      <w:r>
+        <w:t>Loja: ATACADÃO.MIX</w:t>
+      </w:r>
+    </w:p>
+    <w:p>
+      <w:r>
+        <w:t>Tipo: Premium</w:t>
+      </w:r>
+    </w:p>
+    <w:p>
+      <w:r>
+        <w:t>Lugar: Sacramento, Minas Gerais.</w:t>
+      </w:r>
+    </w:p>
+    <w:p>
+      <w:r>
+        <w:t>Cupom: KIT: 3 unidades</w:t>
+      </w:r>
+    </w:p>
+    <w:p>
+      <w:r>
+        <w:t>--------------------------------------------------------------------</w:t>
+      </w:r>
+    </w:p>
+    <w:p/>
+    <w:p>
+      <w:r>
+        <w:t>Modelo: EQUALIZADOR PARA BANCO DE BATERIAS</w:t>
+      </w:r>
+    </w:p>
+    <w:p>
+      <w:r>
+        <w:t>URL: https://produto.mercadolivre.com.br/MLB-3600547673-kit-4-equalizador-balanceador-jfa-para-banco-de-baterias-_JM</w:t>
+      </w:r>
+    </w:p>
+    <w:p>
+      <w:r>
+        <w:t>Nome: Kit 4 Equalizador Balanceador Jfa Para Banco De Baterias</w:t>
+      </w:r>
+    </w:p>
+    <w:p>
+      <w:r>
+        <w:t>Preço: 169.0</w:t>
+      </w:r>
+    </w:p>
+    <w:p>
+      <w:r>
+        <w:t>Preço Previsto: 169</w:t>
+      </w:r>
+    </w:p>
+    <w:p>
+      <w:r>
+        <w:t>Loja: Motor Shop</w:t>
+      </w:r>
+    </w:p>
+    <w:p>
+      <w:r>
+        <w:t>Tipo: Clássico</w:t>
+      </w:r>
+    </w:p>
+    <w:p>
+      <w:r>
+        <w:t>Lugar: Pedra branca, Ceará.</w:t>
+      </w:r>
+    </w:p>
+    <w:p>
+      <w:r>
+        <w:t>Cupom: KIT: 4 unidades</w:t>
+      </w:r>
+    </w:p>
+    <w:p>
+      <w:r>
+        <w:t>--------------------------------------------------------------------</w:t>
+      </w:r>
+    </w:p>
+    <w:p/>
+    <w:p>
+      <w:r>
+        <w:t>Modelo: EQUALIZADOR PARA BANCO DE BATERIAS</w:t>
+      </w:r>
+    </w:p>
+    <w:p>
+      <w:r>
+        <w:t>URL: https://produto.mercadolivre.com.br/MLB-3549015287-kit-2-equalizador-balanceador-para-banco-de-baterias-jfa-_JM</w:t>
+      </w:r>
+    </w:p>
+    <w:p>
+      <w:r>
+        <w:t>Nome: Kit 2 Equalizador Balanceador Para Banco De Baterias - Jfa</w:t>
+      </w:r>
+    </w:p>
+    <w:p>
+      <w:r>
+        <w:t>Preço: 186.0</w:t>
+      </w:r>
+    </w:p>
+    <w:p>
+      <w:r>
+        <w:t>Preço Previsto: 184</w:t>
+      </w:r>
+    </w:p>
+    <w:p>
+      <w:r>
+        <w:t>Loja: Motor Shop</w:t>
+      </w:r>
+    </w:p>
+    <w:p>
+      <w:r>
+        <w:t>Tipo: Premium</w:t>
+      </w:r>
+    </w:p>
+    <w:p>
+      <w:r>
+        <w:t>Lugar: Pedra branca, Ceará.</w:t>
+      </w:r>
+    </w:p>
+    <w:p>
+      <w:r>
+        <w:t>Cupom: KIT: 2 unidades</w:t>
+      </w:r>
+    </w:p>
+    <w:p>
+      <w:r>
+        <w:t>--------------------------------------------------------------------</w:t>
+      </w:r>
+    </w:p>
+    <w:p/>
+    <w:p>
+      <w:r>
+        <w:t>Modelo: EQUALIZADOR PARA BANCO DE BATERIAS</w:t>
+      </w:r>
+    </w:p>
+    <w:p>
+      <w:r>
+        <w:t>URL: https://produto.mercadolivre.com.br/MLB-4369683024-kit-2-equalizador-balanceador-para-banco-de-baterias-jfa-_JM</w:t>
+      </w:r>
+    </w:p>
+    <w:p>
+      <w:r>
+        <w:t>Nome: Kit 2 Equalizador Balanceador Para Banco De Baterias - Jfa</w:t>
+      </w:r>
+    </w:p>
+    <w:p>
+      <w:r>
+        <w:t>Preço: 179.5</w:t>
+      </w:r>
+    </w:p>
+    <w:p>
+      <w:r>
+        <w:t>Preço Previsto: 169</w:t>
+      </w:r>
+    </w:p>
+    <w:p>
+      <w:r>
+        <w:t>Loja: MOTORSHOP1</w:t>
+      </w:r>
+    </w:p>
+    <w:p>
+      <w:r>
+        <w:t>Tipo: Clássico</w:t>
+      </w:r>
+    </w:p>
+    <w:p>
+      <w:r>
+        <w:t>Lugar: Sacramento, Minas Gerais.</w:t>
+      </w:r>
+    </w:p>
+    <w:p>
+      <w:r>
+        <w:t>Cupom: KIT: 2 unidades</w:t>
       </w:r>
     </w:p>
     <w:p>

</xml_diff>

<commit_message>
corrijido problema dos kits
</commit_message>
<xml_diff>
--- a/dados/EQUALIZADOR PARA BANCO DE BATERIAS.docx
+++ b/dados/EQUALIZADOR PARA BANCO DE BATERIAS.docx
@@ -60,6 +60,57 @@
     </w:p>
     <w:p>
       <w:r>
+        <w:t>URL: https://produto.mercadolivre.com.br/MLB-3106892404-equalizador-para-banco-de-baterias-solar-jfa-_JM</w:t>
+      </w:r>
+    </w:p>
+    <w:p>
+      <w:r>
+        <w:t>Nome: Equalizador Para Banco De Baterias Solar Jfa</w:t>
+      </w:r>
+    </w:p>
+    <w:p>
+      <w:r>
+        <w:t>Preço: 169.9</w:t>
+      </w:r>
+    </w:p>
+    <w:p>
+      <w:r>
+        <w:t>Preço Previsto: 184</w:t>
+      </w:r>
+    </w:p>
+    <w:p>
+      <w:r>
+        <w:t>Loja: PLAYNETWORK TECNOLOGIA</w:t>
+      </w:r>
+    </w:p>
+    <w:p>
+      <w:r>
+        <w:t>Tipo: Premium</w:t>
+      </w:r>
+    </w:p>
+    <w:p>
+      <w:r>
+        <w:t>Lugar: Praia Grande, São Paulo.</w:t>
+      </w:r>
+    </w:p>
+    <w:p>
+      <w:r>
+        <w:t xml:space="preserve">Cupom: </w:t>
+      </w:r>
+    </w:p>
+    <w:p>
+      <w:r>
+        <w:t>--------------------------------------------------------------------</w:t>
+      </w:r>
+    </w:p>
+    <w:p/>
+    <w:p>
+      <w:r>
+        <w:t>Modelo: EQUALIZADOR PARA BANCO DE BATERIAS</w:t>
+      </w:r>
+    </w:p>
+    <w:p>
+      <w:r>
         <w:t>URL: https://produto.mercadolivre.com.br/MLB-4585042250-equalizador-balanceador-para-banco-de-baterias-jfa-_JM</w:t>
       </w:r>
     </w:p>
@@ -111,12 +162,12 @@
     </w:p>
     <w:p>
       <w:r>
-        <w:t>URL: https://produto.mercadolivre.com.br/MLB-3106892404-equalizador-para-banco-de-baterias-solar-jfa-_JM</w:t>
-      </w:r>
-    </w:p>
-    <w:p>
-      <w:r>
-        <w:t>Nome: Equalizador Para Banco De Baterias Solar Jfa</w:t>
+        <w:t>URL: https://produto.mercadolivre.com.br/MLB-4771655722-equalizador-de-baterias-jfa-video-aula-de-instalacogratis-_JM</w:t>
+      </w:r>
+    </w:p>
+    <w:p>
+      <w:r>
+        <w:t>Nome: Equalizador De Baterias Jfa +vídeo Aula De Instalação gratis</w:t>
       </w:r>
     </w:p>
     <w:p>
@@ -213,12 +264,12 @@
     </w:p>
     <w:p>
       <w:r>
-        <w:t>URL: https://produto.mercadolivre.com.br/MLB-4771655722-equalizador-de-baterias-jfa-video-aula-de-instalacogratis-_JM</w:t>
-      </w:r>
-    </w:p>
-    <w:p>
-      <w:r>
-        <w:t>Nome: Equalizador De Baterias Jfa +vídeo Aula De Instalação gratis</w:t>
+        <w:t>URL: https://produto.mercadolivre.com.br/MLB-3611214094-equalizador-para-banco-de-baterias-jfa-_JM</w:t>
+      </w:r>
+    </w:p>
+    <w:p>
+      <w:r>
+        <w:t>Nome: Equalizador Para Banco De Baterias - Jfa</w:t>
       </w:r>
     </w:p>
     <w:p>
@@ -233,16 +284,220 @@
     </w:p>
     <w:p>
       <w:r>
+        <w:t>Loja: Dino Telecom</w:t>
+      </w:r>
+    </w:p>
+    <w:p>
+      <w:r>
+        <w:t>Tipo: Premium</w:t>
+      </w:r>
+    </w:p>
+    <w:p>
+      <w:r>
+        <w:t>Lugar: Nova Iguaçu, Rio de Janeiro.</w:t>
+      </w:r>
+    </w:p>
+    <w:p>
+      <w:r>
+        <w:t xml:space="preserve">Cupom: </w:t>
+      </w:r>
+    </w:p>
+    <w:p>
+      <w:r>
+        <w:t>--------------------------------------------------------------------</w:t>
+      </w:r>
+    </w:p>
+    <w:p/>
+    <w:p>
+      <w:r>
+        <w:t>Modelo: EQUALIZADOR PARA BANCO DE BATERIAS</w:t>
+      </w:r>
+    </w:p>
+    <w:p>
+      <w:r>
+        <w:t>URL: https://produto.mercadolivre.com.br/MLB-3476589599-equalizador-balanceador-banco-de-baterias-jfa-_JM</w:t>
+      </w:r>
+    </w:p>
+    <w:p>
+      <w:r>
+        <w:t>Nome: Equalizador Balanceador Banco De Baterias - Jfa</w:t>
+      </w:r>
+    </w:p>
+    <w:p>
+      <w:r>
+        <w:t>Preço: 165.0</w:t>
+      </w:r>
+    </w:p>
+    <w:p>
+      <w:r>
+        <w:t>Preço Previsto: 169</w:t>
+      </w:r>
+    </w:p>
+    <w:p>
+      <w:r>
+        <w:t>Loja: Dino Telecom</w:t>
+      </w:r>
+    </w:p>
+    <w:p>
+      <w:r>
+        <w:t>Tipo: Clássico</w:t>
+      </w:r>
+    </w:p>
+    <w:p>
+      <w:r>
+        <w:t>Lugar: Nova Iguaçu, Rio de Janeiro.</w:t>
+      </w:r>
+    </w:p>
+    <w:p>
+      <w:r>
+        <w:t xml:space="preserve">Cupom: </w:t>
+      </w:r>
+    </w:p>
+    <w:p>
+      <w:r>
+        <w:t>--------------------------------------------------------------------</w:t>
+      </w:r>
+    </w:p>
+    <w:p/>
+    <w:p>
+      <w:r>
+        <w:t>Modelo: EQUALIZADOR PARA BANCO DE BATERIAS</w:t>
+      </w:r>
+    </w:p>
+    <w:p>
+      <w:r>
+        <w:t>URL: https://produto.mercadolivre.com.br/MLB-3123230933-equalizador-e-balanceador-banco-de-baterias-24v-e-48v-jfa-_JM</w:t>
+      </w:r>
+    </w:p>
+    <w:p>
+      <w:r>
+        <w:t>Nome: Equalizador E Balanceador Banco De Baterias 24v E 48v Jfa</w:t>
+      </w:r>
+    </w:p>
+    <w:p>
+      <w:r>
+        <w:t>Preço: 165.0</w:t>
+      </w:r>
+    </w:p>
+    <w:p>
+      <w:r>
+        <w:t>Preço Previsto: 169</w:t>
+      </w:r>
+    </w:p>
+    <w:p>
+      <w:r>
         <w:t>Loja: PLAYNETWORK TECNOLOGIA</w:t>
       </w:r>
     </w:p>
     <w:p>
       <w:r>
+        <w:t>Tipo: Clássico</w:t>
+      </w:r>
+    </w:p>
+    <w:p>
+      <w:r>
+        <w:t>Lugar: Praia Grande, São Paulo.</w:t>
+      </w:r>
+    </w:p>
+    <w:p>
+      <w:r>
+        <w:t xml:space="preserve">Cupom: </w:t>
+      </w:r>
+    </w:p>
+    <w:p>
+      <w:r>
+        <w:t>--------------------------------------------------------------------</w:t>
+      </w:r>
+    </w:p>
+    <w:p/>
+    <w:p>
+      <w:r>
+        <w:t>Modelo: EQUALIZADOR PARA BANCO DE BATERIAS</w:t>
+      </w:r>
+    </w:p>
+    <w:p>
+      <w:r>
+        <w:t>URL: https://produto.mercadolivre.com.br/MLB-3513453559-equalizador-e-balanceador-de-baterias-solar-off-grid-jfa-_JM</w:t>
+      </w:r>
+    </w:p>
+    <w:p>
+      <w:r>
+        <w:t>Nome: Equalizador E Balanceador De Baterias Solar Off Grid Jfa</w:t>
+      </w:r>
+    </w:p>
+    <w:p>
+      <w:r>
+        <w:t>Preço: 169.9</w:t>
+      </w:r>
+    </w:p>
+    <w:p>
+      <w:r>
+        <w:t>Preço Previsto: 184</w:t>
+      </w:r>
+    </w:p>
+    <w:p>
+      <w:r>
+        <w:t>Loja: Radical Som</w:t>
+      </w:r>
+    </w:p>
+    <w:p>
+      <w:r>
         <w:t>Tipo: Premium</w:t>
       </w:r>
     </w:p>
     <w:p>
       <w:r>
+        <w:t>Lugar: Ituporanga, Santa Catarina.</w:t>
+      </w:r>
+    </w:p>
+    <w:p>
+      <w:r>
+        <w:t xml:space="preserve">Cupom: </w:t>
+      </w:r>
+    </w:p>
+    <w:p>
+      <w:r>
+        <w:t>--------------------------------------------------------------------</w:t>
+      </w:r>
+    </w:p>
+    <w:p/>
+    <w:p>
+      <w:r>
+        <w:t>Modelo: EQUALIZADOR PARA BANCO DE BATERIAS</w:t>
+      </w:r>
+    </w:p>
+    <w:p>
+      <w:r>
+        <w:t>URL: https://produto.mercadolivre.com.br/MLB-3106868827-equalizador-para-banco-de-baterias-jfa-_JM</w:t>
+      </w:r>
+    </w:p>
+    <w:p>
+      <w:r>
+        <w:t>Nome: Equalizador Para Banco De Baterias Jfa</w:t>
+      </w:r>
+    </w:p>
+    <w:p>
+      <w:r>
+        <w:t>Preço: 165.0</w:t>
+      </w:r>
+    </w:p>
+    <w:p>
+      <w:r>
+        <w:t>Preço Previsto: 169</w:t>
+      </w:r>
+    </w:p>
+    <w:p>
+      <w:r>
+        <w:t>Loja: PLAYNETWORK TECNOLOGIA</w:t>
+      </w:r>
+    </w:p>
+    <w:p>
+      <w:r>
+        <w:t>Tipo: Clássico</w:t>
+      </w:r>
+    </w:p>
+    <w:p>
+      <w:r>
         <w:t>Lugar: Praia Grande, São Paulo.</w:t>
       </w:r>
     </w:p>
@@ -264,12 +519,63 @@
     </w:p>
     <w:p>
       <w:r>
-        <w:t>URL: https://produto.mercadolivre.com.br/MLB-3611214094-equalizador-para-banco-de-baterias-jfa-_JM</w:t>
-      </w:r>
-    </w:p>
-    <w:p>
-      <w:r>
-        <w:t>Nome: Equalizador Para Banco De Baterias - Jfa</w:t>
+        <w:t>URL: https://produto.mercadolivre.com.br/MLB-3709529376-kit-2-equalizador-balanceador-para-banco-de-baterias-jfa-_JM</w:t>
+      </w:r>
+    </w:p>
+    <w:p>
+      <w:r>
+        <w:t>Nome: Kit 2 Equalizador Balanceador Para Banco De Baterias - Jfa</w:t>
+      </w:r>
+    </w:p>
+    <w:p>
+      <w:r>
+        <w:t>Preço: 160.0</w:t>
+      </w:r>
+    </w:p>
+    <w:p>
+      <w:r>
+        <w:t>Preço Previsto: 184</w:t>
+      </w:r>
+    </w:p>
+    <w:p>
+      <w:r>
+        <w:t>Loja: PLAYNETWORK TECNOLOGIA</w:t>
+      </w:r>
+    </w:p>
+    <w:p>
+      <w:r>
+        <w:t>Tipo: Premium</w:t>
+      </w:r>
+    </w:p>
+    <w:p>
+      <w:r>
+        <w:t>Lugar: Praia Grande, São Paulo.</w:t>
+      </w:r>
+    </w:p>
+    <w:p>
+      <w:r>
+        <w:t>Cupom: KIT: 2 UNIDADES</w:t>
+      </w:r>
+    </w:p>
+    <w:p>
+      <w:r>
+        <w:t>--------------------------------------------------------------------</w:t>
+      </w:r>
+    </w:p>
+    <w:p/>
+    <w:p>
+      <w:r>
+        <w:t>Modelo: EQUALIZADOR PARA BANCO DE BATERIAS</w:t>
+      </w:r>
+    </w:p>
+    <w:p>
+      <w:r>
+        <w:t>URL: https://produto.mercadolivre.com.br/MLB-4314058136-kit-2-equalizador-balanceador-para-banco-de-baterias-jfa-_JM</w:t>
+      </w:r>
+    </w:p>
+    <w:p>
+      <w:r>
+        <w:t>Nome: Kit 2 Equalizador Balanceador Para Banco De Baterias - Jfa</w:t>
       </w:r>
     </w:p>
     <w:p>
@@ -284,22 +590,277 @@
     </w:p>
     <w:p>
       <w:r>
+        <w:t>Loja: ATACADÃO.MIX</w:t>
+      </w:r>
+    </w:p>
+    <w:p>
+      <w:r>
+        <w:t>Tipo: Premium</w:t>
+      </w:r>
+    </w:p>
+    <w:p>
+      <w:r>
+        <w:t>Lugar: Sacramento, Minas Gerais.</w:t>
+      </w:r>
+    </w:p>
+    <w:p>
+      <w:r>
+        <w:t>Cupom: KIT: 2 UNIDADES</w:t>
+      </w:r>
+    </w:p>
+    <w:p>
+      <w:r>
+        <w:t>--------------------------------------------------------------------</w:t>
+      </w:r>
+    </w:p>
+    <w:p/>
+    <w:p>
+      <w:r>
+        <w:t>Modelo: EQUALIZADOR PARA BANCO DE BATERIAS</w:t>
+      </w:r>
+    </w:p>
+    <w:p>
+      <w:r>
+        <w:t>URL: https://produto.mercadolivre.com.br/MLB-3692893226-kit-2-equalizador-balanceador-para-banco-de-baterias-jfa-_JM</w:t>
+      </w:r>
+    </w:p>
+    <w:p>
+      <w:r>
+        <w:t>Nome: Kit 2 Equalizador Balanceador Para Banco De Baterias - Jfa</w:t>
+      </w:r>
+    </w:p>
+    <w:p>
+      <w:r>
+        <w:t>Preço: 165.0</w:t>
+      </w:r>
+    </w:p>
+    <w:p>
+      <w:r>
+        <w:t>Preço Previsto: 169</w:t>
+      </w:r>
+    </w:p>
+    <w:p>
+      <w:r>
         <w:t>Loja: Dino Telecom</w:t>
       </w:r>
     </w:p>
     <w:p>
       <w:r>
+        <w:t>Tipo: Clássico</w:t>
+      </w:r>
+    </w:p>
+    <w:p>
+      <w:r>
+        <w:t>Lugar: Nova Iguaçu, Rio de Janeiro.</w:t>
+      </w:r>
+    </w:p>
+    <w:p>
+      <w:r>
+        <w:t>Cupom: KIT: 2 UNIDADES</w:t>
+      </w:r>
+    </w:p>
+    <w:p>
+      <w:r>
+        <w:t>--------------------------------------------------------------------</w:t>
+      </w:r>
+    </w:p>
+    <w:p/>
+    <w:p>
+      <w:r>
+        <w:t>Modelo: EQUALIZADOR PARA BANCO DE BATERIAS</w:t>
+      </w:r>
+    </w:p>
+    <w:p>
+      <w:r>
+        <w:t>URL: https://produto.mercadolivre.com.br/MLB-4369721446-kit-2-equalizador-balanceador-para-banco-de-baterias-jfa-_JM</w:t>
+      </w:r>
+    </w:p>
+    <w:p>
+      <w:r>
+        <w:t>Nome: Kit 2 Equalizador Balanceador Para Banco De Baterias - Jfa</w:t>
+      </w:r>
+    </w:p>
+    <w:p>
+      <w:r>
+        <w:t>Preço: 183.0</w:t>
+      </w:r>
+    </w:p>
+    <w:p>
+      <w:r>
+        <w:t>Preço Previsto: 184</w:t>
+      </w:r>
+    </w:p>
+    <w:p>
+      <w:r>
+        <w:t>Loja: MOTORSHOP1</w:t>
+      </w:r>
+    </w:p>
+    <w:p>
+      <w:r>
         <w:t>Tipo: Premium</w:t>
       </w:r>
     </w:p>
     <w:p>
       <w:r>
+        <w:t>Lugar: Sacramento, Minas Gerais.</w:t>
+      </w:r>
+    </w:p>
+    <w:p>
+      <w:r>
+        <w:t>Cupom: KIT: 2 UNIDADES</w:t>
+      </w:r>
+    </w:p>
+    <w:p>
+      <w:r>
+        <w:t>--------------------------------------------------------------------</w:t>
+      </w:r>
+    </w:p>
+    <w:p/>
+    <w:p>
+      <w:r>
+        <w:t>Modelo: EQUALIZADOR PARA BANCO DE BATERIAS</w:t>
+      </w:r>
+    </w:p>
+    <w:p>
+      <w:r>
+        <w:t>URL: https://produto.mercadolivre.com.br/MLB-3568291729-kit-3-equalizador-balanceador-para-banco-de-baterias-jfa-_JM</w:t>
+      </w:r>
+    </w:p>
+    <w:p>
+      <w:r>
+        <w:t>Nome: Kit 3 Equalizador Balanceador Para Banco De Baterias - Jfa</w:t>
+      </w:r>
+    </w:p>
+    <w:p>
+      <w:r>
+        <w:t>Preço: 183.33</w:t>
+      </w:r>
+    </w:p>
+    <w:p>
+      <w:r>
+        <w:t>Preço Previsto: 184</w:t>
+      </w:r>
+    </w:p>
+    <w:p>
+      <w:r>
+        <w:t>Loja: MOTORSHOP1</w:t>
+      </w:r>
+    </w:p>
+    <w:p>
+      <w:r>
+        <w:t>Tipo: Premium</w:t>
+      </w:r>
+    </w:p>
+    <w:p>
+      <w:r>
+        <w:t>Lugar: Sacramento, Minas Gerais.</w:t>
+      </w:r>
+    </w:p>
+    <w:p>
+      <w:r>
+        <w:t>Cupom: KIT: 3 UNIDADES</w:t>
+      </w:r>
+    </w:p>
+    <w:p>
+      <w:r>
+        <w:t>--------------------------------------------------------------------</w:t>
+      </w:r>
+    </w:p>
+    <w:p/>
+    <w:p>
+      <w:r>
+        <w:t>Modelo: EQUALIZADOR PARA BANCO DE BATERIAS</w:t>
+      </w:r>
+    </w:p>
+    <w:p>
+      <w:r>
+        <w:t>URL: https://produto.mercadolivre.com.br/MLB-4314059660-kit-3-equalizador-balanceador-para-banco-de-baterias-jfa-_JM</w:t>
+      </w:r>
+    </w:p>
+    <w:p>
+      <w:r>
+        <w:t>Nome: Kit 3 Equalizador Balanceador Para Banco De Baterias - Jfa</w:t>
+      </w:r>
+    </w:p>
+    <w:p>
+      <w:r>
+        <w:t>Preço: 166.0</w:t>
+      </w:r>
+    </w:p>
+    <w:p>
+      <w:r>
+        <w:t>Preço Previsto: 169</w:t>
+      </w:r>
+    </w:p>
+    <w:p>
+      <w:r>
+        <w:t>Loja: ATACADÃO.MIX</w:t>
+      </w:r>
+    </w:p>
+    <w:p>
+      <w:r>
+        <w:t>Tipo: Clássico</w:t>
+      </w:r>
+    </w:p>
+    <w:p>
+      <w:r>
+        <w:t>Lugar: Sacramento, Minas Gerais.</w:t>
+      </w:r>
+    </w:p>
+    <w:p>
+      <w:r>
+        <w:t>Cupom: KIT: 3 UNIDADES</w:t>
+      </w:r>
+    </w:p>
+    <w:p>
+      <w:r>
+        <w:t>--------------------------------------------------------------------</w:t>
+      </w:r>
+    </w:p>
+    <w:p/>
+    <w:p>
+      <w:r>
+        <w:t>Modelo: EQUALIZADOR PARA BANCO DE BATERIAS</w:t>
+      </w:r>
+    </w:p>
+    <w:p>
+      <w:r>
+        <w:t>URL: https://produto.mercadolivre.com.br/MLB-3709531546-kit-3-equalizador-balanceador-para-banco-de-baterias-jfa-_JM</w:t>
+      </w:r>
+    </w:p>
+    <w:p>
+      <w:r>
+        <w:t>Nome: Kit 3 Equalizador Balanceador Para Banco De Baterias - Jfa</w:t>
+      </w:r>
+    </w:p>
+    <w:p>
+      <w:r>
+        <w:t>Preço: 165.0</w:t>
+      </w:r>
+    </w:p>
+    <w:p>
+      <w:r>
+        <w:t>Preço Previsto: 169</w:t>
+      </w:r>
+    </w:p>
+    <w:p>
+      <w:r>
+        <w:t>Loja: Dino Telecom</w:t>
+      </w:r>
+    </w:p>
+    <w:p>
+      <w:r>
+        <w:t>Tipo: Clássico</w:t>
+      </w:r>
+    </w:p>
+    <w:p>
+      <w:r>
         <w:t>Lugar: Nova Iguaçu, Rio de Janeiro.</w:t>
       </w:r>
     </w:p>
     <w:p>
       <w:r>
-        <w:t xml:space="preserve">Cupom: </w:t>
+        <w:t>Cupom: KIT: 3 UNIDADES</w:t>
       </w:r>
     </w:p>
     <w:p>
@@ -315,12 +876,318 @@
     </w:p>
     <w:p>
       <w:r>
-        <w:t>URL: https://produto.mercadolivre.com.br/MLB-3476589599-equalizador-balanceador-banco-de-baterias-jfa-_JM</w:t>
-      </w:r>
-    </w:p>
-    <w:p>
-      <w:r>
-        <w:t>Nome: Equalizador Balanceador Banco De Baterias - Jfa</w:t>
+        <w:t>URL: https://www.mercadolivre.com.br/kit-3-equalizador-balanceador-para-banco-de-baterias-jfa-12v24v/p/MLB32314837</w:t>
+      </w:r>
+    </w:p>
+    <w:p>
+      <w:r>
+        <w:t>Nome: Kit 3 Equalizador Balanceador Para Banco De Baterias - Jfa 12v/24v</w:t>
+      </w:r>
+    </w:p>
+    <w:p>
+      <w:r>
+        <w:t>Preço: 147.33</w:t>
+      </w:r>
+    </w:p>
+    <w:p>
+      <w:r>
+        <w:t>Preço Previsto: 169</w:t>
+      </w:r>
+    </w:p>
+    <w:p>
+      <w:r>
+        <w:t>Loja: MOTORSHOP1</w:t>
+      </w:r>
+    </w:p>
+    <w:p>
+      <w:r>
+        <w:t>Tipo: Clássico</w:t>
+      </w:r>
+    </w:p>
+    <w:p>
+      <w:r>
+        <w:t>Lugar: Sacramento, Minas Gerais.</w:t>
+      </w:r>
+    </w:p>
+    <w:p>
+      <w:r>
+        <w:t>Cupom: KIT: 3 UNIDADES</w:t>
+      </w:r>
+    </w:p>
+    <w:p>
+      <w:r>
+        <w:t>--------------------------------------------------------------------</w:t>
+      </w:r>
+    </w:p>
+    <w:p/>
+    <w:p>
+      <w:r>
+        <w:t>Modelo: EQUALIZADOR PARA BANCO DE BATERIAS</w:t>
+      </w:r>
+    </w:p>
+    <w:p>
+      <w:r>
+        <w:t>URL: https://produto.mercadolivre.com.br/MLB-4287268326-equalizador-balanceado-para-banco-de-baterias-jfa-kit-3-unid-_JM</w:t>
+      </w:r>
+    </w:p>
+    <w:p>
+      <w:r>
+        <w:t>Nome: Equalizador Balanceado Para Banco De Baterias Jfa Kit 3 Unid</w:t>
+      </w:r>
+    </w:p>
+    <w:p>
+      <w:r>
+        <w:t>Preço: 157.5</w:t>
+      </w:r>
+    </w:p>
+    <w:p>
+      <w:r>
+        <w:t>Preço Previsto: 169</w:t>
+      </w:r>
+    </w:p>
+    <w:p>
+      <w:r>
+        <w:t>Loja: PLAYNETWORK TECNOLOGIA</w:t>
+      </w:r>
+    </w:p>
+    <w:p>
+      <w:r>
+        <w:t>Tipo: Clássico</w:t>
+      </w:r>
+    </w:p>
+    <w:p>
+      <w:r>
+        <w:t>Lugar: Praia Grande, São Paulo.</w:t>
+      </w:r>
+    </w:p>
+    <w:p>
+      <w:r>
+        <w:t>Cupom: KIT: 3 UNIDADES</w:t>
+      </w:r>
+    </w:p>
+    <w:p>
+      <w:r>
+        <w:t>--------------------------------------------------------------------</w:t>
+      </w:r>
+    </w:p>
+    <w:p/>
+    <w:p>
+      <w:r>
+        <w:t>Modelo: EQUALIZADOR PARA BANCO DE BATERIAS</w:t>
+      </w:r>
+    </w:p>
+    <w:p>
+      <w:r>
+        <w:t>URL: https://produto.mercadolivre.com.br/MLB-4822614336-kit-3un-equalizador-balanceador-para-banco-de-baterias-jfa-_JM</w:t>
+      </w:r>
+    </w:p>
+    <w:p>
+      <w:r>
+        <w:t>Nome: Kit 3un Equalizador Balanceador Para Banco De Baterias - Jfa</w:t>
+      </w:r>
+    </w:p>
+    <w:p>
+      <w:r>
+        <w:t>Preço: 150.0</w:t>
+      </w:r>
+    </w:p>
+    <w:p>
+      <w:r>
+        <w:t>Preço Previsto: 169</w:t>
+      </w:r>
+    </w:p>
+    <w:p>
+      <w:r>
+        <w:t>Loja: LOJAGIBAPONTOCOM</w:t>
+      </w:r>
+    </w:p>
+    <w:p>
+      <w:r>
+        <w:t>Tipo: Clássico</w:t>
+      </w:r>
+    </w:p>
+    <w:p>
+      <w:r>
+        <w:t>Lugar: Curitiba, Paraná.</w:t>
+      </w:r>
+    </w:p>
+    <w:p>
+      <w:r>
+        <w:t>Cupom: KIT: 3 UNIDADES</w:t>
+      </w:r>
+    </w:p>
+    <w:p>
+      <w:r>
+        <w:t>--------------------------------------------------------------------</w:t>
+      </w:r>
+    </w:p>
+    <w:p/>
+    <w:p>
+      <w:r>
+        <w:t>Modelo: EQUALIZADOR PARA BANCO DE BATERIAS</w:t>
+      </w:r>
+    </w:p>
+    <w:p>
+      <w:r>
+        <w:t>URL: https://produto.mercadolivre.com.br/MLB-3374966525-kit-4-equalizador-balanceador-para-banco-de-baterias-jfa-_JM</w:t>
+      </w:r>
+    </w:p>
+    <w:p>
+      <w:r>
+        <w:t>Nome: Kit 4 Equalizador Balanceador Para Banco De Baterias - Jfa</w:t>
+      </w:r>
+    </w:p>
+    <w:p>
+      <w:r>
+        <w:t>Preço: 160.0</w:t>
+      </w:r>
+    </w:p>
+    <w:p>
+      <w:r>
+        <w:t>Preço Previsto: 184</w:t>
+      </w:r>
+    </w:p>
+    <w:p>
+      <w:r>
+        <w:t>Loja: PLAYNETWORK TECNOLOGIA</w:t>
+      </w:r>
+    </w:p>
+    <w:p>
+      <w:r>
+        <w:t>Tipo: Premium</w:t>
+      </w:r>
+    </w:p>
+    <w:p>
+      <w:r>
+        <w:t>Lugar: Praia Grande, São Paulo.</w:t>
+      </w:r>
+    </w:p>
+    <w:p>
+      <w:r>
+        <w:t>Cupom: KIT: 4 UNIDADES</w:t>
+      </w:r>
+    </w:p>
+    <w:p>
+      <w:r>
+        <w:t>--------------------------------------------------------------------</w:t>
+      </w:r>
+    </w:p>
+    <w:p/>
+    <w:p>
+      <w:r>
+        <w:t>Modelo: EQUALIZADOR PARA BANCO DE BATERIAS</w:t>
+      </w:r>
+    </w:p>
+    <w:p>
+      <w:r>
+        <w:t>URL: https://produto.mercadolivre.com.br/MLB-3709521560-kit-6-equalizador-balanceador-para-banco-de-baterias-jfa-_JM</w:t>
+      </w:r>
+    </w:p>
+    <w:p>
+      <w:r>
+        <w:t>Nome: Kit 6 Equalizador Balanceador Para Banco De Baterias - Jfa</w:t>
+      </w:r>
+    </w:p>
+    <w:p>
+      <w:r>
+        <w:t>Preço: 157.5</w:t>
+      </w:r>
+    </w:p>
+    <w:p>
+      <w:r>
+        <w:t>Preço Previsto: 169</w:t>
+      </w:r>
+    </w:p>
+    <w:p>
+      <w:r>
+        <w:t>Loja: PLAYNETWORK TECNOLOGIA</w:t>
+      </w:r>
+    </w:p>
+    <w:p>
+      <w:r>
+        <w:t>Tipo: Clássico</w:t>
+      </w:r>
+    </w:p>
+    <w:p>
+      <w:r>
+        <w:t>Lugar: Praia Grande, São Paulo.</w:t>
+      </w:r>
+    </w:p>
+    <w:p>
+      <w:r>
+        <w:t>Cupom: KIT: 6 UNIDADES</w:t>
+      </w:r>
+    </w:p>
+    <w:p>
+      <w:r>
+        <w:t>--------------------------------------------------------------------</w:t>
+      </w:r>
+    </w:p>
+    <w:p/>
+    <w:p>
+      <w:r>
+        <w:t>Modelo: EQUALIZADOR PARA BANCO DE BATERIAS</w:t>
+      </w:r>
+    </w:p>
+    <w:p>
+      <w:r>
+        <w:t>URL: https://produto.mercadolivre.com.br/MLB-4631283716-kit-5-equalizador-balanceador-para-banco-de-baterias-jfa-_JM</w:t>
+      </w:r>
+    </w:p>
+    <w:p>
+      <w:r>
+        <w:t>Nome: Kit 5 Equalizador Balanceador Para Banco De Baterias - Jfa</w:t>
+      </w:r>
+    </w:p>
+    <w:p>
+      <w:r>
+        <w:t>Preço: 180.0</w:t>
+      </w:r>
+    </w:p>
+    <w:p>
+      <w:r>
+        <w:t>Preço Previsto: 184</w:t>
+      </w:r>
+    </w:p>
+    <w:p>
+      <w:r>
+        <w:t>Loja: Motor Shop</w:t>
+      </w:r>
+    </w:p>
+    <w:p>
+      <w:r>
+        <w:t>Tipo: Premium</w:t>
+      </w:r>
+    </w:p>
+    <w:p>
+      <w:r>
+        <w:t>Lugar: Pedra branca, Ceará.</w:t>
+      </w:r>
+    </w:p>
+    <w:p>
+      <w:r>
+        <w:t>Cupom: KIT: 5 UNIDADES</w:t>
+      </w:r>
+    </w:p>
+    <w:p>
+      <w:r>
+        <w:t>--------------------------------------------------------------------</w:t>
+      </w:r>
+    </w:p>
+    <w:p/>
+    <w:p>
+      <w:r>
+        <w:t>Modelo: EQUALIZADOR PARA BANCO DE BATERIAS</w:t>
+      </w:r>
+    </w:p>
+    <w:p>
+      <w:r>
+        <w:t>URL: https://produto.mercadolivre.com.br/MLB-3705598730-kit-5-equalizador-balanceador-para-banco-de-baterias-jfa-_JM</w:t>
+      </w:r>
+    </w:p>
+    <w:p>
+      <w:r>
+        <w:t>Nome: Kit 5 Equalizador Balanceador Para Banco De Baterias - Jfa</w:t>
       </w:r>
     </w:p>
     <w:p>
@@ -350,7 +1217,7 @@
     </w:p>
     <w:p>
       <w:r>
-        <w:t xml:space="preserve">Cupom: </w:t>
+        <w:t>Cupom: KIT: 5 UNIDADES</w:t>
       </w:r>
     </w:p>
     <w:p>
@@ -366,12 +1233,318 @@
     </w:p>
     <w:p>
       <w:r>
-        <w:t>URL: https://produto.mercadolivre.com.br/MLB-3123230933-equalizador-e-balanceador-banco-de-baterias-24v-e-48v-jfa-_JM</w:t>
-      </w:r>
-    </w:p>
-    <w:p>
-      <w:r>
-        <w:t>Nome: Equalizador E Balanceador Banco De Baterias 24v E 48v Jfa</w:t>
+        <w:t>URL: https://produto.mercadolivre.com.br/MLB-3794053300-kit-5-equalizador-balanceador-para-banco-de-baterias-jfa-_JM</w:t>
+      </w:r>
+    </w:p>
+    <w:p>
+      <w:r>
+        <w:t>Nome: Kit 5 Equalizador Balanceador Para Banco De Baterias - Jfa</w:t>
+      </w:r>
+    </w:p>
+    <w:p>
+      <w:r>
+        <w:t>Preço: 157.5</w:t>
+      </w:r>
+    </w:p>
+    <w:p>
+      <w:r>
+        <w:t>Preço Previsto: 169</w:t>
+      </w:r>
+    </w:p>
+    <w:p>
+      <w:r>
+        <w:t>Loja: PLAYNETWORK TECNOLOGIA</w:t>
+      </w:r>
+    </w:p>
+    <w:p>
+      <w:r>
+        <w:t>Tipo: Clássico</w:t>
+      </w:r>
+    </w:p>
+    <w:p>
+      <w:r>
+        <w:t>Lugar: Praia Grande, São Paulo.</w:t>
+      </w:r>
+    </w:p>
+    <w:p>
+      <w:r>
+        <w:t>Cupom: KIT: 5 UNIDADES</w:t>
+      </w:r>
+    </w:p>
+    <w:p>
+      <w:r>
+        <w:t>--------------------------------------------------------------------</w:t>
+      </w:r>
+    </w:p>
+    <w:p/>
+    <w:p>
+      <w:r>
+        <w:t>Modelo: EQUALIZADOR PARA BANCO DE BATERIAS</w:t>
+      </w:r>
+    </w:p>
+    <w:p>
+      <w:r>
+        <w:t>URL: https://produto.mercadolivre.com.br/MLB-4287309458-equalizador-balanceado-para-banco-de-baterias-jfa-kit-9-unid-_JM</w:t>
+      </w:r>
+    </w:p>
+    <w:p>
+      <w:r>
+        <w:t>Nome: Equalizador Balanceado Para Banco De Baterias Jfa Kit 9 Unid</w:t>
+      </w:r>
+    </w:p>
+    <w:p>
+      <w:r>
+        <w:t>Preço: 160.0</w:t>
+      </w:r>
+    </w:p>
+    <w:p>
+      <w:r>
+        <w:t>Preço Previsto: 184</w:t>
+      </w:r>
+    </w:p>
+    <w:p>
+      <w:r>
+        <w:t>Loja: PLAYNETWORK TECNOLOGIA</w:t>
+      </w:r>
+    </w:p>
+    <w:p>
+      <w:r>
+        <w:t>Tipo: Premium</w:t>
+      </w:r>
+    </w:p>
+    <w:p>
+      <w:r>
+        <w:t>Lugar: Praia Grande, São Paulo.</w:t>
+      </w:r>
+    </w:p>
+    <w:p>
+      <w:r>
+        <w:t>Cupom: KIT: 9 UNIDADES</w:t>
+      </w:r>
+    </w:p>
+    <w:p>
+      <w:r>
+        <w:t>--------------------------------------------------------------------</w:t>
+      </w:r>
+    </w:p>
+    <w:p/>
+    <w:p>
+      <w:r>
+        <w:t>Modelo: EQUALIZADOR PARA BANCO DE BATERIAS</w:t>
+      </w:r>
+    </w:p>
+    <w:p>
+      <w:r>
+        <w:t>URL: https://produto.mercadolivre.com.br/MLB-3539543803-equalizador-e-balanceado-banco-de-baterias-jfa-kit-9-unid-_JM</w:t>
+      </w:r>
+    </w:p>
+    <w:p>
+      <w:r>
+        <w:t>Nome: Equalizador E Balanceado Banco De Baterias Jfa Kit 9 Unid</w:t>
+      </w:r>
+    </w:p>
+    <w:p>
+      <w:r>
+        <w:t>Preço: 157.44</w:t>
+      </w:r>
+    </w:p>
+    <w:p>
+      <w:r>
+        <w:t>Preço Previsto: 169</w:t>
+      </w:r>
+    </w:p>
+    <w:p>
+      <w:r>
+        <w:t>Loja: PLAYNETWORK TECNOLOGIA</w:t>
+      </w:r>
+    </w:p>
+    <w:p>
+      <w:r>
+        <w:t>Tipo: Clássico</w:t>
+      </w:r>
+    </w:p>
+    <w:p>
+      <w:r>
+        <w:t>Lugar: Praia Grande, São Paulo.</w:t>
+      </w:r>
+    </w:p>
+    <w:p>
+      <w:r>
+        <w:t>Cupom: KIT: 9 UNIDADES</w:t>
+      </w:r>
+    </w:p>
+    <w:p>
+      <w:r>
+        <w:t>--------------------------------------------------------------------</w:t>
+      </w:r>
+    </w:p>
+    <w:p/>
+    <w:p>
+      <w:r>
+        <w:t>Modelo: EQUALIZADOR PARA BANCO DE BATERIAS</w:t>
+      </w:r>
+    </w:p>
+    <w:p>
+      <w:r>
+        <w:t>URL: https://produto.mercadolivre.com.br/MLB-3539530397-equalizador-e-balanceado-banco-de-baterias-jfa-kit-8-unid-_JM</w:t>
+      </w:r>
+    </w:p>
+    <w:p>
+      <w:r>
+        <w:t>Nome: Equalizador E Balanceado Banco De Baterias Jfa Kit 8 Unid</w:t>
+      </w:r>
+    </w:p>
+    <w:p>
+      <w:r>
+        <w:t>Preço: 157.5</w:t>
+      </w:r>
+    </w:p>
+    <w:p>
+      <w:r>
+        <w:t>Preço Previsto: 169</w:t>
+      </w:r>
+    </w:p>
+    <w:p>
+      <w:r>
+        <w:t>Loja: PLAYNETWORK TECNOLOGIA</w:t>
+      </w:r>
+    </w:p>
+    <w:p>
+      <w:r>
+        <w:t>Tipo: Clássico</w:t>
+      </w:r>
+    </w:p>
+    <w:p>
+      <w:r>
+        <w:t>Lugar: Praia Grande, São Paulo.</w:t>
+      </w:r>
+    </w:p>
+    <w:p>
+      <w:r>
+        <w:t>Cupom: KIT: 8 UNIDADES</w:t>
+      </w:r>
+    </w:p>
+    <w:p>
+      <w:r>
+        <w:t>--------------------------------------------------------------------</w:t>
+      </w:r>
+    </w:p>
+    <w:p/>
+    <w:p>
+      <w:r>
+        <w:t>Modelo: EQUALIZADOR PARA BANCO DE BATERIAS</w:t>
+      </w:r>
+    </w:p>
+    <w:p>
+      <w:r>
+        <w:t>URL: https://produto.mercadolivre.com.br/MLB-4287346130-equalizador-para-banco-de-baterias-solar-jfa-kit-7-unidades-_JM</w:t>
+      </w:r>
+    </w:p>
+    <w:p>
+      <w:r>
+        <w:t>Nome: Equalizador Para Banco De Baterias Solar Jfa Kit 7 Unidades</w:t>
+      </w:r>
+    </w:p>
+    <w:p>
+      <w:r>
+        <w:t>Preço: 160.0</w:t>
+      </w:r>
+    </w:p>
+    <w:p>
+      <w:r>
+        <w:t>Preço Previsto: 184</w:t>
+      </w:r>
+    </w:p>
+    <w:p>
+      <w:r>
+        <w:t>Loja: PLAYNETWORK TECNOLOGIA</w:t>
+      </w:r>
+    </w:p>
+    <w:p>
+      <w:r>
+        <w:t>Tipo: Premium</w:t>
+      </w:r>
+    </w:p>
+    <w:p>
+      <w:r>
+        <w:t>Lugar: Praia Grande, São Paulo.</w:t>
+      </w:r>
+    </w:p>
+    <w:p>
+      <w:r>
+        <w:t>Cupom: KIT: 7 UNIDADES</w:t>
+      </w:r>
+    </w:p>
+    <w:p>
+      <w:r>
+        <w:t>--------------------------------------------------------------------</w:t>
+      </w:r>
+    </w:p>
+    <w:p/>
+    <w:p>
+      <w:r>
+        <w:t>Modelo: EQUALIZADOR PARA BANCO DE BATERIAS</w:t>
+      </w:r>
+    </w:p>
+    <w:p>
+      <w:r>
+        <w:t>URL: https://produto.mercadolivre.com.br/MLB-3539491467-equalizador-e-balanceado-banco-de-baterias-jfa-kit-7-unid-_JM</w:t>
+      </w:r>
+    </w:p>
+    <w:p>
+      <w:r>
+        <w:t>Nome: Equalizador E Balanceado Banco De Baterias Jfa Kit 7 Unid</w:t>
+      </w:r>
+    </w:p>
+    <w:p>
+      <w:r>
+        <w:t>Preço: 157.43</w:t>
+      </w:r>
+    </w:p>
+    <w:p>
+      <w:r>
+        <w:t>Preço Previsto: 169</w:t>
+      </w:r>
+    </w:p>
+    <w:p>
+      <w:r>
+        <w:t>Loja: PLAYNETWORK TECNOLOGIA</w:t>
+      </w:r>
+    </w:p>
+    <w:p>
+      <w:r>
+        <w:t>Tipo: Clássico</w:t>
+      </w:r>
+    </w:p>
+    <w:p>
+      <w:r>
+        <w:t>Lugar: Praia Grande, São Paulo.</w:t>
+      </w:r>
+    </w:p>
+    <w:p>
+      <w:r>
+        <w:t>Cupom: KIT: 7 UNIDADES</w:t>
+      </w:r>
+    </w:p>
+    <w:p>
+      <w:r>
+        <w:t>--------------------------------------------------------------------</w:t>
+      </w:r>
+    </w:p>
+    <w:p/>
+    <w:p>
+      <w:r>
+        <w:t>Modelo: EQUALIZADOR PARA BANCO DE BATERIAS</w:t>
+      </w:r>
+    </w:p>
+    <w:p>
+      <w:r>
+        <w:t>URL: https://produto.mercadolivre.com.br/MLB-3765889078-kit-6-equalizador-para-banco-de-baterias-jfa-_JM</w:t>
+      </w:r>
+    </w:p>
+    <w:p>
+      <w:r>
+        <w:t>Nome: Kit 6 Equalizador Para Banco De Baterias - Jfa</w:t>
       </w:r>
     </w:p>
     <w:p>
@@ -386,6 +1559,57 @@
     </w:p>
     <w:p>
       <w:r>
+        <w:t>Loja: Dino Telecom</w:t>
+      </w:r>
+    </w:p>
+    <w:p>
+      <w:r>
+        <w:t>Tipo: Clássico</w:t>
+      </w:r>
+    </w:p>
+    <w:p>
+      <w:r>
+        <w:t>Lugar: Nova Iguaçu, Rio de Janeiro.</w:t>
+      </w:r>
+    </w:p>
+    <w:p>
+      <w:r>
+        <w:t>Cupom: KIT: 6 UNIDADES</w:t>
+      </w:r>
+    </w:p>
+    <w:p>
+      <w:r>
+        <w:t>--------------------------------------------------------------------</w:t>
+      </w:r>
+    </w:p>
+    <w:p/>
+    <w:p>
+      <w:r>
+        <w:t>Modelo: EQUALIZADOR PARA BANCO DE BATERIAS</w:t>
+      </w:r>
+    </w:p>
+    <w:p>
+      <w:r>
+        <w:t>URL: https://produto.mercadolivre.com.br/MLB-3539489473-equalizador-e-balanceado-banco-de-baterias-jfa-kit-10-unid-_JM</w:t>
+      </w:r>
+    </w:p>
+    <w:p>
+      <w:r>
+        <w:t>Nome: Equalizador E Balanceado Banco De Baterias Jfa Kit 10 Unid</w:t>
+      </w:r>
+    </w:p>
+    <w:p>
+      <w:r>
+        <w:t>Preço: 157.5</w:t>
+      </w:r>
+    </w:p>
+    <w:p>
+      <w:r>
+        <w:t>Preço Previsto: 169</w:t>
+      </w:r>
+    </w:p>
+    <w:p>
+      <w:r>
         <w:t>Loja: PLAYNETWORK TECNOLOGIA</w:t>
       </w:r>
     </w:p>
@@ -401,7 +1625,7 @@
     </w:p>
     <w:p>
       <w:r>
-        <w:t xml:space="preserve">Cupom: </w:t>
+        <w:t>Cupom: KIT: 10 UNIDADES</w:t>
       </w:r>
     </w:p>
     <w:p>
@@ -417,17 +1641,119 @@
     </w:p>
     <w:p>
       <w:r>
-        <w:t>URL: https://produto.mercadolivre.com.br/MLB-3513453559-equalizador-e-balanceador-de-baterias-solar-off-grid-jfa-_JM</w:t>
-      </w:r>
-    </w:p>
-    <w:p>
-      <w:r>
-        <w:t>Nome: Equalizador E Balanceador De Baterias Solar Off Grid Jfa</w:t>
-      </w:r>
-    </w:p>
-    <w:p>
-      <w:r>
-        <w:t>Preço: 169.9</w:t>
+        <w:t>URL: https://produto.mercadolivre.com.br/MLB-3375012889-kit-2-equalizador-balanceador-para-banco-de-baterias-jfa-_JM</w:t>
+      </w:r>
+    </w:p>
+    <w:p>
+      <w:r>
+        <w:t>Nome: Kit 2 Equalizador Balanceador Para Banco De Baterias - Jfa</w:t>
+      </w:r>
+    </w:p>
+    <w:p>
+      <w:r>
+        <w:t>Preço: 157.5</w:t>
+      </w:r>
+    </w:p>
+    <w:p>
+      <w:r>
+        <w:t>Preço Previsto: 169</w:t>
+      </w:r>
+    </w:p>
+    <w:p>
+      <w:r>
+        <w:t>Loja: PLAYNETWORK TECNOLOGIA</w:t>
+      </w:r>
+    </w:p>
+    <w:p>
+      <w:r>
+        <w:t>Tipo: Clássico</w:t>
+      </w:r>
+    </w:p>
+    <w:p>
+      <w:r>
+        <w:t>Lugar: Praia Grande, São Paulo.</w:t>
+      </w:r>
+    </w:p>
+    <w:p>
+      <w:r>
+        <w:t>Cupom: KIT: 2 UNIDADES</w:t>
+      </w:r>
+    </w:p>
+    <w:p>
+      <w:r>
+        <w:t>--------------------------------------------------------------------</w:t>
+      </w:r>
+    </w:p>
+    <w:p/>
+    <w:p>
+      <w:r>
+        <w:t>Modelo: EQUALIZADOR PARA BANCO DE BATERIAS</w:t>
+      </w:r>
+    </w:p>
+    <w:p>
+      <w:r>
+        <w:t>URL: https://produto.mercadolivre.com.br/MLB-4284143434-kit-10-equalizador-balanceador-para-banco-de-baterias-jfa-_JM</w:t>
+      </w:r>
+    </w:p>
+    <w:p>
+      <w:r>
+        <w:t>Nome: Kit 10 Equalizador Balanceador Para Banco De Baterias - Jfa</w:t>
+      </w:r>
+    </w:p>
+    <w:p>
+      <w:r>
+        <w:t>Preço: 165.0</w:t>
+      </w:r>
+    </w:p>
+    <w:p>
+      <w:r>
+        <w:t>Preço Previsto: 169</w:t>
+      </w:r>
+    </w:p>
+    <w:p>
+      <w:r>
+        <w:t>Loja: Dino Telecom</w:t>
+      </w:r>
+    </w:p>
+    <w:p>
+      <w:r>
+        <w:t>Tipo: Clássico</w:t>
+      </w:r>
+    </w:p>
+    <w:p>
+      <w:r>
+        <w:t>Lugar: Nova Iguaçu, Rio de Janeiro.</w:t>
+      </w:r>
+    </w:p>
+    <w:p>
+      <w:r>
+        <w:t>Cupom: KIT: 10 UNIDADES</w:t>
+      </w:r>
+    </w:p>
+    <w:p>
+      <w:r>
+        <w:t>--------------------------------------------------------------------</w:t>
+      </w:r>
+    </w:p>
+    <w:p/>
+    <w:p>
+      <w:r>
+        <w:t>Modelo: EQUALIZADOR PARA BANCO DE BATERIAS</w:t>
+      </w:r>
+    </w:p>
+    <w:p>
+      <w:r>
+        <w:t>URL: https://produto.mercadolivre.com.br/MLB-3709457608-kit-5-equalizador-balanceador-para-banco-de-baterias-jfa-_JM</w:t>
+      </w:r>
+    </w:p>
+    <w:p>
+      <w:r>
+        <w:t>Nome: Kit 5 Equalizador Balanceador Para Banco De Baterias - Jfa</w:t>
+      </w:r>
+    </w:p>
+    <w:p>
+      <w:r>
+        <w:t>Preço: 160.0</w:t>
       </w:r>
     </w:p>
     <w:p>
@@ -437,7 +1763,7 @@
     </w:p>
     <w:p>
       <w:r>
-        <w:t>Loja: Radical Som</w:t>
+        <w:t>Loja: PLAYNETWORK TECNOLOGIA</w:t>
       </w:r>
     </w:p>
     <w:p>
@@ -447,12 +1773,12 @@
     </w:p>
     <w:p>
       <w:r>
-        <w:t>Lugar: Ituporanga, Santa Catarina.</w:t>
-      </w:r>
-    </w:p>
-    <w:p>
-      <w:r>
-        <w:t xml:space="preserve">Cupom: </w:t>
+        <w:t>Lugar: Praia Grande, São Paulo.</w:t>
+      </w:r>
+    </w:p>
+    <w:p>
+      <w:r>
+        <w:t>Cupom: KIT: 5 UNIDADES</w:t>
       </w:r>
     </w:p>
     <w:p>
@@ -468,17 +1794,17 @@
     </w:p>
     <w:p>
       <w:r>
-        <w:t>URL: https://produto.mercadolivre.com.br/MLB-3106868827-equalizador-para-banco-de-baterias-jfa-_JM</w:t>
-      </w:r>
-    </w:p>
-    <w:p>
-      <w:r>
-        <w:t>Nome: Equalizador Para Banco De Baterias Jfa</w:t>
-      </w:r>
-    </w:p>
-    <w:p>
-      <w:r>
-        <w:t>Preço: 165.0</w:t>
+        <w:t>URL: https://produto.mercadolivre.com.br/MLB-3709567134-kit-4-equalizador-balanceador-para-banco-de-baterias-jfa-_JM</w:t>
+      </w:r>
+    </w:p>
+    <w:p>
+      <w:r>
+        <w:t>Nome: Kit 4 Equalizador Balanceador Para Banco De Baterias - Jfa</w:t>
+      </w:r>
+    </w:p>
+    <w:p>
+      <w:r>
+        <w:t>Preço: 157.5</w:t>
       </w:r>
     </w:p>
     <w:p>
@@ -503,7 +1829,7 @@
     </w:p>
     <w:p>
       <w:r>
-        <w:t xml:space="preserve">Cupom: </w:t>
+        <w:t>Cupom: KIT: 4 UNIDADES</w:t>
       </w:r>
     </w:p>
     <w:p>
@@ -519,17 +1845,17 @@
     </w:p>
     <w:p>
       <w:r>
-        <w:t>URL: https://produto.mercadolivre.com.br/MLB-3709529376-kit-2-equalizador-balanceador-para-banco-de-baterias-jfa-_JM</w:t>
-      </w:r>
-    </w:p>
-    <w:p>
-      <w:r>
-        <w:t>Nome: Kit 2 Equalizador Balanceador Para Banco De Baterias - Jfa</w:t>
-      </w:r>
-    </w:p>
-    <w:p>
-      <w:r>
-        <w:t>Preço: 160.0</w:t>
+        <w:t>URL: https://produto.mercadolivre.com.br/MLB-3549024903-kit-3-equalizador-balanceador-para-banco-de-baterias-jfa-_JM</w:t>
+      </w:r>
+    </w:p>
+    <w:p>
+      <w:r>
+        <w:t>Nome: Kit 3 Equalizador Balanceador Para Banco De Baterias - Jfa</w:t>
+      </w:r>
+    </w:p>
+    <w:p>
+      <w:r>
+        <w:t>Preço: 166.33</w:t>
       </w:r>
     </w:p>
     <w:p>
@@ -539,7 +1865,7 @@
     </w:p>
     <w:p>
       <w:r>
-        <w:t>Loja: PLAYNETWORK TECNOLOGIA</w:t>
+        <w:t>Loja: ATACADÃO.MIX</w:t>
       </w:r>
     </w:p>
     <w:p>
@@ -549,1695 +1875,12 @@
     </w:p>
     <w:p>
       <w:r>
-        <w:t>Lugar: Praia Grande, São Paulo.</w:t>
-      </w:r>
-    </w:p>
-    <w:p>
-      <w:r>
-        <w:t>Cupom: KIT: 2 unidades</w:t>
-      </w:r>
-    </w:p>
-    <w:p>
-      <w:r>
-        <w:t>--------------------------------------------------------------------</w:t>
-      </w:r>
-    </w:p>
-    <w:p/>
-    <w:p>
-      <w:r>
-        <w:t>Modelo: EQUALIZADOR PARA BANCO DE BATERIAS</w:t>
-      </w:r>
-    </w:p>
-    <w:p>
-      <w:r>
-        <w:t>URL: https://produto.mercadolivre.com.br/MLB-4314058136-kit-2-equalizador-balanceador-para-banco-de-baterias-jfa-_JM</w:t>
-      </w:r>
-    </w:p>
-    <w:p>
-      <w:r>
-        <w:t>Nome: Kit 2 Equalizador Balanceador Para Banco De Baterias - Jfa</w:t>
-      </w:r>
-    </w:p>
-    <w:p>
-      <w:r>
-        <w:t>Preço: 169.9</w:t>
-      </w:r>
-    </w:p>
-    <w:p>
-      <w:r>
-        <w:t>Preço Previsto: 184</w:t>
-      </w:r>
-    </w:p>
-    <w:p>
-      <w:r>
-        <w:t>Loja: ATACADÃO.MIX</w:t>
-      </w:r>
-    </w:p>
-    <w:p>
-      <w:r>
-        <w:t>Tipo: Premium</w:t>
-      </w:r>
-    </w:p>
-    <w:p>
-      <w:r>
         <w:t>Lugar: Sacramento, Minas Gerais.</w:t>
       </w:r>
     </w:p>
     <w:p>
       <w:r>
-        <w:t>Cupom: KIT: 2 unidades</w:t>
-      </w:r>
-    </w:p>
-    <w:p>
-      <w:r>
-        <w:t>--------------------------------------------------------------------</w:t>
-      </w:r>
-    </w:p>
-    <w:p/>
-    <w:p>
-      <w:r>
-        <w:t>Modelo: EQUALIZADOR PARA BANCO DE BATERIAS</w:t>
-      </w:r>
-    </w:p>
-    <w:p>
-      <w:r>
-        <w:t>URL: https://produto.mercadolivre.com.br/MLB-3692893226-kit-2-equalizador-balanceador-para-banco-de-baterias-jfa-_JM</w:t>
-      </w:r>
-    </w:p>
-    <w:p>
-      <w:r>
-        <w:t>Nome: Kit 2 Equalizador Balanceador Para Banco De Baterias - Jfa</w:t>
-      </w:r>
-    </w:p>
-    <w:p>
-      <w:r>
-        <w:t>Preço: 165.0</w:t>
-      </w:r>
-    </w:p>
-    <w:p>
-      <w:r>
-        <w:t>Preço Previsto: 169</w:t>
-      </w:r>
-    </w:p>
-    <w:p>
-      <w:r>
-        <w:t>Loja: Dino Telecom</w:t>
-      </w:r>
-    </w:p>
-    <w:p>
-      <w:r>
-        <w:t>Tipo: Clássico</w:t>
-      </w:r>
-    </w:p>
-    <w:p>
-      <w:r>
-        <w:t>Lugar: Nova Iguaçu, Rio de Janeiro.</w:t>
-      </w:r>
-    </w:p>
-    <w:p>
-      <w:r>
-        <w:t>Cupom: KIT: 2 unidades</w:t>
-      </w:r>
-    </w:p>
-    <w:p>
-      <w:r>
-        <w:t>--------------------------------------------------------------------</w:t>
-      </w:r>
-    </w:p>
-    <w:p/>
-    <w:p>
-      <w:r>
-        <w:t>Modelo: EQUALIZADOR PARA BANCO DE BATERIAS</w:t>
-      </w:r>
-    </w:p>
-    <w:p>
-      <w:r>
-        <w:t>URL: https://produto.mercadolivre.com.br/MLB-4314067940-kit-2-equalizador-balanceador-para-banco-de-baterias-jfa-_JM</w:t>
-      </w:r>
-    </w:p>
-    <w:p>
-      <w:r>
-        <w:t>Nome: Kit 2 Equalizador Balanceador Para Banco De Baterias - Jfa</w:t>
-      </w:r>
-    </w:p>
-    <w:p>
-      <w:r>
-        <w:t>Preço: 182.5</w:t>
-      </w:r>
-    </w:p>
-    <w:p>
-      <w:r>
-        <w:t>Preço Previsto: 169</w:t>
-      </w:r>
-    </w:p>
-    <w:p>
-      <w:r>
-        <w:t>Loja: Motor Shop</w:t>
-      </w:r>
-    </w:p>
-    <w:p>
-      <w:r>
-        <w:t>Tipo: Clássico</w:t>
-      </w:r>
-    </w:p>
-    <w:p>
-      <w:r>
-        <w:t>Lugar: Pedra branca, Ceará.</w:t>
-      </w:r>
-    </w:p>
-    <w:p>
-      <w:r>
-        <w:t>Cupom: KIT: 2 unidades</w:t>
-      </w:r>
-    </w:p>
-    <w:p>
-      <w:r>
-        <w:t>--------------------------------------------------------------------</w:t>
-      </w:r>
-    </w:p>
-    <w:p/>
-    <w:p>
-      <w:r>
-        <w:t>Modelo: EQUALIZADOR PARA BANCO DE BATERIAS</w:t>
-      </w:r>
-    </w:p>
-    <w:p>
-      <w:r>
-        <w:t>URL: https://produto.mercadolivre.com.br/MLB-4369721446-kit-2-equalizador-balanceador-para-banco-de-baterias-jfa-_JM</w:t>
-      </w:r>
-    </w:p>
-    <w:p>
-      <w:r>
-        <w:t>Nome: Kit 2 Equalizador Balanceador Para Banco De Baterias - Jfa</w:t>
-      </w:r>
-    </w:p>
-    <w:p>
-      <w:r>
-        <w:t>Preço: 183.0</w:t>
-      </w:r>
-    </w:p>
-    <w:p>
-      <w:r>
-        <w:t>Preço Previsto: 184</w:t>
-      </w:r>
-    </w:p>
-    <w:p>
-      <w:r>
-        <w:t>Loja: MOTORSHOP1</w:t>
-      </w:r>
-    </w:p>
-    <w:p>
-      <w:r>
-        <w:t>Tipo: Premium</w:t>
-      </w:r>
-    </w:p>
-    <w:p>
-      <w:r>
-        <w:t>Lugar: Sacramento, Minas Gerais.</w:t>
-      </w:r>
-    </w:p>
-    <w:p>
-      <w:r>
-        <w:t>Cupom: KIT: 2 unidades</w:t>
-      </w:r>
-    </w:p>
-    <w:p>
-      <w:r>
-        <w:t>--------------------------------------------------------------------</w:t>
-      </w:r>
-    </w:p>
-    <w:p/>
-    <w:p>
-      <w:r>
-        <w:t>Modelo: EQUALIZADOR PARA BANCO DE BATERIAS</w:t>
-      </w:r>
-    </w:p>
-    <w:p>
-      <w:r>
-        <w:t>URL: https://produto.mercadolivre.com.br/MLB-4314084298-kit-2-equalizador-balanceador-para-banco-de-baterias-jfa-_JM</w:t>
-      </w:r>
-    </w:p>
-    <w:p>
-      <w:r>
-        <w:t>Nome: Kit 2 Equalizador Balanceador Para Banco De Baterias - Jfa</w:t>
-      </w:r>
-    </w:p>
-    <w:p>
-      <w:r>
-        <w:t>Preço: 265.0</w:t>
-      </w:r>
-    </w:p>
-    <w:p>
-      <w:r>
-        <w:t>Preço Previsto: 169</w:t>
-      </w:r>
-    </w:p>
-    <w:p>
-      <w:r>
-        <w:t>Loja: ATACADÃO.MIX</w:t>
-      </w:r>
-    </w:p>
-    <w:p>
-      <w:r>
-        <w:t>Tipo: Clássico</w:t>
-      </w:r>
-    </w:p>
-    <w:p>
-      <w:r>
-        <w:t>Lugar: Sacramento, Minas Gerais.</w:t>
-      </w:r>
-    </w:p>
-    <w:p>
-      <w:r>
-        <w:t>Cupom: KIT: 2 unidades</w:t>
-      </w:r>
-    </w:p>
-    <w:p>
-      <w:r>
-        <w:t>--------------------------------------------------------------------</w:t>
-      </w:r>
-    </w:p>
-    <w:p/>
-    <w:p>
-      <w:r>
-        <w:t>Modelo: EQUALIZADOR PARA BANCO DE BATERIAS</w:t>
-      </w:r>
-    </w:p>
-    <w:p>
-      <w:r>
-        <w:t>URL: https://www.mercadolivre.com.br/kit-3-equalizador-balanceador-para-banco-de-baterias-jfa-12v24v/p/MLB32314837</w:t>
-      </w:r>
-    </w:p>
-    <w:p>
-      <w:r>
-        <w:t>Nome: Kit 3 Equalizador Balanceador Para Banco De Baterias - Jfa 12v/24v</w:t>
-      </w:r>
-    </w:p>
-    <w:p>
-      <w:r>
-        <w:t>Preço: 147.33333333333334</w:t>
-      </w:r>
-    </w:p>
-    <w:p>
-      <w:r>
-        <w:t>Preço Previsto: 169</w:t>
-      </w:r>
-    </w:p>
-    <w:p>
-      <w:r>
-        <w:t>Loja: MOTORSHOP1</w:t>
-      </w:r>
-    </w:p>
-    <w:p>
-      <w:r>
-        <w:t>Tipo: Clássico</w:t>
-      </w:r>
-    </w:p>
-    <w:p>
-      <w:r>
-        <w:t>Lugar: Sacramento, Minas Gerais.</w:t>
-      </w:r>
-    </w:p>
-    <w:p>
-      <w:r>
-        <w:t>Cupom: KIT: 3 unidades</w:t>
-      </w:r>
-    </w:p>
-    <w:p>
-      <w:r>
-        <w:t>--------------------------------------------------------------------</w:t>
-      </w:r>
-    </w:p>
-    <w:p/>
-    <w:p>
-      <w:r>
-        <w:t>Modelo: EQUALIZADOR PARA BANCO DE BATERIAS</w:t>
-      </w:r>
-    </w:p>
-    <w:p>
-      <w:r>
-        <w:t>URL: https://produto.mercadolivre.com.br/MLB-3709531546-kit-3-equalizador-balanceador-para-banco-de-baterias-jfa-_JM</w:t>
-      </w:r>
-    </w:p>
-    <w:p>
-      <w:r>
-        <w:t>Nome: Kit 3 Equalizador Balanceador Para Banco De Baterias - Jfa</w:t>
-      </w:r>
-    </w:p>
-    <w:p>
-      <w:r>
-        <w:t>Preço: 165.0</w:t>
-      </w:r>
-    </w:p>
-    <w:p>
-      <w:r>
-        <w:t>Preço Previsto: 169</w:t>
-      </w:r>
-    </w:p>
-    <w:p>
-      <w:r>
-        <w:t>Loja: Dino Telecom</w:t>
-      </w:r>
-    </w:p>
-    <w:p>
-      <w:r>
-        <w:t>Tipo: Clássico</w:t>
-      </w:r>
-    </w:p>
-    <w:p>
-      <w:r>
-        <w:t>Lugar: Nova Iguaçu, Rio de Janeiro.</w:t>
-      </w:r>
-    </w:p>
-    <w:p>
-      <w:r>
-        <w:t>Cupom: KIT: 3 unidades</w:t>
-      </w:r>
-    </w:p>
-    <w:p>
-      <w:r>
-        <w:t>--------------------------------------------------------------------</w:t>
-      </w:r>
-    </w:p>
-    <w:p/>
-    <w:p>
-      <w:r>
-        <w:t>Modelo: EQUALIZADOR PARA BANCO DE BATERIAS</w:t>
-      </w:r>
-    </w:p>
-    <w:p>
-      <w:r>
-        <w:t>URL: https://produto.mercadolivre.com.br/MLB-4314059660-kit-3-equalizador-balanceador-para-banco-de-baterias-jfa-_JM</w:t>
-      </w:r>
-    </w:p>
-    <w:p>
-      <w:r>
-        <w:t>Nome: Kit 3 Equalizador Balanceador Para Banco De Baterias - Jfa</w:t>
-      </w:r>
-    </w:p>
-    <w:p>
-      <w:r>
-        <w:t>Preço: 166.0</w:t>
-      </w:r>
-    </w:p>
-    <w:p>
-      <w:r>
-        <w:t>Preço Previsto: 169</w:t>
-      </w:r>
-    </w:p>
-    <w:p>
-      <w:r>
-        <w:t>Loja: ATACADÃO.MIX</w:t>
-      </w:r>
-    </w:p>
-    <w:p>
-      <w:r>
-        <w:t>Tipo: Clássico</w:t>
-      </w:r>
-    </w:p>
-    <w:p>
-      <w:r>
-        <w:t>Lugar: Sacramento, Minas Gerais.</w:t>
-      </w:r>
-    </w:p>
-    <w:p>
-      <w:r>
-        <w:t>Cupom: KIT: 3 unidades</w:t>
-      </w:r>
-    </w:p>
-    <w:p>
-      <w:r>
-        <w:t>--------------------------------------------------------------------</w:t>
-      </w:r>
-    </w:p>
-    <w:p/>
-    <w:p>
-      <w:r>
-        <w:t>Modelo: EQUALIZADOR PARA BANCO DE BATERIAS</w:t>
-      </w:r>
-    </w:p>
-    <w:p>
-      <w:r>
-        <w:t>URL: https://produto.mercadolivre.com.br/MLB-4287268326-equalizador-balanceado-para-banco-de-baterias-jfa-kit-3-unid-_JM</w:t>
-      </w:r>
-    </w:p>
-    <w:p>
-      <w:r>
-        <w:t>Nome: Equalizador Balanceado Para Banco De Baterias Jfa Kit 3 Unid</w:t>
-      </w:r>
-    </w:p>
-    <w:p>
-      <w:r>
-        <w:t>Preço: 157.5</w:t>
-      </w:r>
-    </w:p>
-    <w:p>
-      <w:r>
-        <w:t>Preço Previsto: 169</w:t>
-      </w:r>
-    </w:p>
-    <w:p>
-      <w:r>
-        <w:t>Loja: PLAYNETWORK TECNOLOGIA</w:t>
-      </w:r>
-    </w:p>
-    <w:p>
-      <w:r>
-        <w:t>Tipo: Clássico</w:t>
-      </w:r>
-    </w:p>
-    <w:p>
-      <w:r>
-        <w:t>Lugar: Praia Grande, São Paulo.</w:t>
-      </w:r>
-    </w:p>
-    <w:p>
-      <w:r>
-        <w:t>Cupom: KIT: 3 unidades</w:t>
-      </w:r>
-    </w:p>
-    <w:p>
-      <w:r>
-        <w:t>--------------------------------------------------------------------</w:t>
-      </w:r>
-    </w:p>
-    <w:p/>
-    <w:p>
-      <w:r>
-        <w:t>Modelo: EQUALIZADOR PARA BANCO DE BATERIAS</w:t>
-      </w:r>
-    </w:p>
-    <w:p>
-      <w:r>
-        <w:t>URL: https://produto.mercadolivre.com.br/MLB-4822614336-kit-3un-equalizador-balanceador-para-banco-de-baterias-jfa-_JM</w:t>
-      </w:r>
-    </w:p>
-    <w:p>
-      <w:r>
-        <w:t>Nome: Kit 3un Equalizador Balanceador Para Banco De Baterias - Jfa</w:t>
-      </w:r>
-    </w:p>
-    <w:p>
-      <w:r>
-        <w:t>Preço: 150.0</w:t>
-      </w:r>
-    </w:p>
-    <w:p>
-      <w:r>
-        <w:t>Preço Previsto: 169</w:t>
-      </w:r>
-    </w:p>
-    <w:p>
-      <w:r>
-        <w:t>Loja: LOJAGIBAPONTOCOM</w:t>
-      </w:r>
-    </w:p>
-    <w:p>
-      <w:r>
-        <w:t>Tipo: Clássico</w:t>
-      </w:r>
-    </w:p>
-    <w:p>
-      <w:r>
-        <w:t>Lugar: Curitiba, Paraná.</w:t>
-      </w:r>
-    </w:p>
-    <w:p>
-      <w:r>
-        <w:t>Cupom: KIT: 3 unidades</w:t>
-      </w:r>
-    </w:p>
-    <w:p>
-      <w:r>
-        <w:t>--------------------------------------------------------------------</w:t>
-      </w:r>
-    </w:p>
-    <w:p/>
-    <w:p>
-      <w:r>
-        <w:t>Modelo: EQUALIZADOR PARA BANCO DE BATERIAS</w:t>
-      </w:r>
-    </w:p>
-    <w:p>
-      <w:r>
-        <w:t>URL: https://produto.mercadolivre.com.br/MLB-3374966525-kit-4-equalizador-balanceador-para-banco-de-baterias-jfa-_JM</w:t>
-      </w:r>
-    </w:p>
-    <w:p>
-      <w:r>
-        <w:t>Nome: Kit 4 Equalizador Balanceador Para Banco De Baterias - Jfa</w:t>
-      </w:r>
-    </w:p>
-    <w:p>
-      <w:r>
-        <w:t>Preço: 160.0</w:t>
-      </w:r>
-    </w:p>
-    <w:p>
-      <w:r>
-        <w:t>Preço Previsto: 184</w:t>
-      </w:r>
-    </w:p>
-    <w:p>
-      <w:r>
-        <w:t>Loja: PLAYNETWORK TECNOLOGIA</w:t>
-      </w:r>
-    </w:p>
-    <w:p>
-      <w:r>
-        <w:t>Tipo: Premium</w:t>
-      </w:r>
-    </w:p>
-    <w:p>
-      <w:r>
-        <w:t>Lugar: Praia Grande, São Paulo.</w:t>
-      </w:r>
-    </w:p>
-    <w:p>
-      <w:r>
-        <w:t>Cupom: KIT: 4 unidades</w:t>
-      </w:r>
-    </w:p>
-    <w:p>
-      <w:r>
-        <w:t>--------------------------------------------------------------------</w:t>
-      </w:r>
-    </w:p>
-    <w:p/>
-    <w:p>
-      <w:r>
-        <w:t>Modelo: EQUALIZADOR PARA BANCO DE BATERIAS</w:t>
-      </w:r>
-    </w:p>
-    <w:p>
-      <w:r>
-        <w:t>URL: https://produto.mercadolivre.com.br/MLB-4313986164-kit-3-equalizador-balanceador-para-banco-de-baterias-jfa-_JM</w:t>
-      </w:r>
-    </w:p>
-    <w:p>
-      <w:r>
-        <w:t>Nome: Kit 3 Equalizador Balanceador Para Banco De Baterias - Jfa</w:t>
-      </w:r>
-    </w:p>
-    <w:p>
-      <w:r>
-        <w:t>Preço: 186.66666666666666</w:t>
-      </w:r>
-    </w:p>
-    <w:p>
-      <w:r>
-        <w:t>Preço Previsto: 184</w:t>
-      </w:r>
-    </w:p>
-    <w:p>
-      <w:r>
-        <w:t>Loja: Motor Shop</w:t>
-      </w:r>
-    </w:p>
-    <w:p>
-      <w:r>
-        <w:t>Tipo: Premium</w:t>
-      </w:r>
-    </w:p>
-    <w:p>
-      <w:r>
-        <w:t>Lugar: Pedra branca, Ceará.</w:t>
-      </w:r>
-    </w:p>
-    <w:p>
-      <w:r>
-        <w:t>Cupom: KIT: 3 unidades</w:t>
-      </w:r>
-    </w:p>
-    <w:p>
-      <w:r>
-        <w:t>--------------------------------------------------------------------</w:t>
-      </w:r>
-    </w:p>
-    <w:p/>
-    <w:p>
-      <w:r>
-        <w:t>Modelo: EQUALIZADOR PARA BANCO DE BATERIAS</w:t>
-      </w:r>
-    </w:p>
-    <w:p>
-      <w:r>
-        <w:t>URL: https://produto.mercadolivre.com.br/MLB-3568291729-kit-3-equalizador-balanceador-para-banco-de-baterias-jfa-_JM</w:t>
-      </w:r>
-    </w:p>
-    <w:p>
-      <w:r>
-        <w:t>Nome: Kit 3 Equalizador Balanceador Para Banco De Baterias - Jfa</w:t>
-      </w:r>
-    </w:p>
-    <w:p>
-      <w:r>
-        <w:t>Preço: 183.33333333333334</w:t>
-      </w:r>
-    </w:p>
-    <w:p>
-      <w:r>
-        <w:t>Preço Previsto: 184</w:t>
-      </w:r>
-    </w:p>
-    <w:p>
-      <w:r>
-        <w:t>Loja: MOTORSHOP1</w:t>
-      </w:r>
-    </w:p>
-    <w:p>
-      <w:r>
-        <w:t>Tipo: Premium</w:t>
-      </w:r>
-    </w:p>
-    <w:p>
-      <w:r>
-        <w:t>Lugar: Sacramento, Minas Gerais.</w:t>
-      </w:r>
-    </w:p>
-    <w:p>
-      <w:r>
-        <w:t>Cupom: KIT: 3 unidades</w:t>
-      </w:r>
-    </w:p>
-    <w:p>
-      <w:r>
-        <w:t>--------------------------------------------------------------------</w:t>
-      </w:r>
-    </w:p>
-    <w:p/>
-    <w:p>
-      <w:r>
-        <w:t>Modelo: EQUALIZADOR PARA BANCO DE BATERIAS</w:t>
-      </w:r>
-    </w:p>
-    <w:p>
-      <w:r>
-        <w:t>URL: https://produto.mercadolivre.com.br/MLB-3765889078-kit-6-equalizador-para-banco-de-baterias-jfa-_JM</w:t>
-      </w:r>
-    </w:p>
-    <w:p>
-      <w:r>
-        <w:t>Nome: Kit 6 Equalizador Para Banco De Baterias - Jfa</w:t>
-      </w:r>
-    </w:p>
-    <w:p>
-      <w:r>
-        <w:t>Preço: 165.0</w:t>
-      </w:r>
-    </w:p>
-    <w:p>
-      <w:r>
-        <w:t>Preço Previsto: 169</w:t>
-      </w:r>
-    </w:p>
-    <w:p>
-      <w:r>
-        <w:t>Loja: Dino Telecom</w:t>
-      </w:r>
-    </w:p>
-    <w:p>
-      <w:r>
-        <w:t>Tipo: Clássico</w:t>
-      </w:r>
-    </w:p>
-    <w:p>
-      <w:r>
-        <w:t>Lugar: Nova Iguaçu, Rio de Janeiro.</w:t>
-      </w:r>
-    </w:p>
-    <w:p>
-      <w:r>
-        <w:t>Cupom: KIT: 6 unidades</w:t>
-      </w:r>
-    </w:p>
-    <w:p>
-      <w:r>
-        <w:t>--------------------------------------------------------------------</w:t>
-      </w:r>
-    </w:p>
-    <w:p/>
-    <w:p>
-      <w:r>
-        <w:t>Modelo: EQUALIZADOR PARA BANCO DE BATERIAS</w:t>
-      </w:r>
-    </w:p>
-    <w:p>
-      <w:r>
-        <w:t>URL: https://produto.mercadolivre.com.br/MLB-3709521560-kit-6-equalizador-balanceador-para-banco-de-baterias-jfa-_JM</w:t>
-      </w:r>
-    </w:p>
-    <w:p>
-      <w:r>
-        <w:t>Nome: Kit 6 Equalizador Balanceador Para Banco De Baterias - Jfa</w:t>
-      </w:r>
-    </w:p>
-    <w:p>
-      <w:r>
-        <w:t>Preço: 157.5</w:t>
-      </w:r>
-    </w:p>
-    <w:p>
-      <w:r>
-        <w:t>Preço Previsto: 169</w:t>
-      </w:r>
-    </w:p>
-    <w:p>
-      <w:r>
-        <w:t>Loja: PLAYNETWORK TECNOLOGIA</w:t>
-      </w:r>
-    </w:p>
-    <w:p>
-      <w:r>
-        <w:t>Tipo: Clássico</w:t>
-      </w:r>
-    </w:p>
-    <w:p>
-      <w:r>
-        <w:t>Lugar: Praia Grande, São Paulo.</w:t>
-      </w:r>
-    </w:p>
-    <w:p>
-      <w:r>
-        <w:t>Cupom: KIT: 6 unidades</w:t>
-      </w:r>
-    </w:p>
-    <w:p>
-      <w:r>
-        <w:t>--------------------------------------------------------------------</w:t>
-      </w:r>
-    </w:p>
-    <w:p/>
-    <w:p>
-      <w:r>
-        <w:t>Modelo: EQUALIZADOR PARA BANCO DE BATERIAS</w:t>
-      </w:r>
-    </w:p>
-    <w:p>
-      <w:r>
-        <w:t>URL: https://produto.mercadolivre.com.br/MLB-4631283716-kit-5-equalizador-balanceador-para-banco-de-baterias-jfa-_JM</w:t>
-      </w:r>
-    </w:p>
-    <w:p>
-      <w:r>
-        <w:t>Nome: Kit 5 Equalizador Balanceador Para Banco De Baterias - Jfa</w:t>
-      </w:r>
-    </w:p>
-    <w:p>
-      <w:r>
-        <w:t>Preço: 180.0</w:t>
-      </w:r>
-    </w:p>
-    <w:p>
-      <w:r>
-        <w:t>Preço Previsto: 184</w:t>
-      </w:r>
-    </w:p>
-    <w:p>
-      <w:r>
-        <w:t>Loja: Motor Shop</w:t>
-      </w:r>
-    </w:p>
-    <w:p>
-      <w:r>
-        <w:t>Tipo: Premium</w:t>
-      </w:r>
-    </w:p>
-    <w:p>
-      <w:r>
-        <w:t>Lugar: Pedra branca, Ceará.</w:t>
-      </w:r>
-    </w:p>
-    <w:p>
-      <w:r>
-        <w:t>Cupom: KIT: 5 unidades</w:t>
-      </w:r>
-    </w:p>
-    <w:p>
-      <w:r>
-        <w:t>--------------------------------------------------------------------</w:t>
-      </w:r>
-    </w:p>
-    <w:p/>
-    <w:p>
-      <w:r>
-        <w:t>Modelo: EQUALIZADOR PARA BANCO DE BATERIAS</w:t>
-      </w:r>
-    </w:p>
-    <w:p>
-      <w:r>
-        <w:t>URL: https://produto.mercadolivre.com.br/MLB-4631233456-kit-5-equalizador-balanceador-para-banco-de-baterias-jfa-_JM</w:t>
-      </w:r>
-    </w:p>
-    <w:p>
-      <w:r>
-        <w:t>Nome: Kit 5 Equalizador Balanceador Para Banco De Baterias - Jfa</w:t>
-      </w:r>
-    </w:p>
-    <w:p>
-      <w:r>
-        <w:t>Preço: 169.0</w:t>
-      </w:r>
-    </w:p>
-    <w:p>
-      <w:r>
-        <w:t>Preço Previsto: 169</w:t>
-      </w:r>
-    </w:p>
-    <w:p>
-      <w:r>
-        <w:t>Loja: Motor Shop</w:t>
-      </w:r>
-    </w:p>
-    <w:p>
-      <w:r>
-        <w:t>Tipo: Clássico</w:t>
-      </w:r>
-    </w:p>
-    <w:p>
-      <w:r>
-        <w:t>Lugar: Pedra branca, Ceará.</w:t>
-      </w:r>
-    </w:p>
-    <w:p>
-      <w:r>
-        <w:t>Cupom: KIT: 5 unidades</w:t>
-      </w:r>
-    </w:p>
-    <w:p>
-      <w:r>
-        <w:t>--------------------------------------------------------------------</w:t>
-      </w:r>
-    </w:p>
-    <w:p/>
-    <w:p>
-      <w:r>
-        <w:t>Modelo: EQUALIZADOR PARA BANCO DE BATERIAS</w:t>
-      </w:r>
-    </w:p>
-    <w:p>
-      <w:r>
-        <w:t>URL: https://produto.mercadolivre.com.br/MLB-3705598730-kit-5-equalizador-balanceador-para-banco-de-baterias-jfa-_JM</w:t>
-      </w:r>
-    </w:p>
-    <w:p>
-      <w:r>
-        <w:t>Nome: Kit 5 Equalizador Balanceador Para Banco De Baterias - Jfa</w:t>
-      </w:r>
-    </w:p>
-    <w:p>
-      <w:r>
-        <w:t>Preço: 165.0</w:t>
-      </w:r>
-    </w:p>
-    <w:p>
-      <w:r>
-        <w:t>Preço Previsto: 169</w:t>
-      </w:r>
-    </w:p>
-    <w:p>
-      <w:r>
-        <w:t>Loja: Dino Telecom</w:t>
-      </w:r>
-    </w:p>
-    <w:p>
-      <w:r>
-        <w:t>Tipo: Clássico</w:t>
-      </w:r>
-    </w:p>
-    <w:p>
-      <w:r>
-        <w:t>Lugar: Nova Iguaçu, Rio de Janeiro.</w:t>
-      </w:r>
-    </w:p>
-    <w:p>
-      <w:r>
-        <w:t>Cupom: KIT: 5 unidades</w:t>
-      </w:r>
-    </w:p>
-    <w:p>
-      <w:r>
-        <w:t>--------------------------------------------------------------------</w:t>
-      </w:r>
-    </w:p>
-    <w:p/>
-    <w:p>
-      <w:r>
-        <w:t>Modelo: EQUALIZADOR PARA BANCO DE BATERIAS</w:t>
-      </w:r>
-    </w:p>
-    <w:p>
-      <w:r>
-        <w:t>URL: https://produto.mercadolivre.com.br/MLB-3539530397-equalizador-e-balanceado-banco-de-baterias-jfa-kit-8-unid-_JM</w:t>
-      </w:r>
-    </w:p>
-    <w:p>
-      <w:r>
-        <w:t>Nome: Equalizador E Balanceado Banco De Baterias Jfa Kit 8 Unid</w:t>
-      </w:r>
-    </w:p>
-    <w:p>
-      <w:r>
-        <w:t>Preço: 157.5</w:t>
-      </w:r>
-    </w:p>
-    <w:p>
-      <w:r>
-        <w:t>Preço Previsto: 169</w:t>
-      </w:r>
-    </w:p>
-    <w:p>
-      <w:r>
-        <w:t>Loja: PLAYNETWORK TECNOLOGIA</w:t>
-      </w:r>
-    </w:p>
-    <w:p>
-      <w:r>
-        <w:t>Tipo: Clássico</w:t>
-      </w:r>
-    </w:p>
-    <w:p>
-      <w:r>
-        <w:t>Lugar: Praia Grande, São Paulo.</w:t>
-      </w:r>
-    </w:p>
-    <w:p>
-      <w:r>
-        <w:t>Cupom: KIT: 8 unidades</w:t>
-      </w:r>
-    </w:p>
-    <w:p>
-      <w:r>
-        <w:t>--------------------------------------------------------------------</w:t>
-      </w:r>
-    </w:p>
-    <w:p/>
-    <w:p>
-      <w:r>
-        <w:t>Modelo: EQUALIZADOR PARA BANCO DE BATERIAS</w:t>
-      </w:r>
-    </w:p>
-    <w:p>
-      <w:r>
-        <w:t>URL: https://produto.mercadolivre.com.br/MLB-3794053300-kit-5-equalizador-balanceador-para-banco-de-baterias-jfa-_JM</w:t>
-      </w:r>
-    </w:p>
-    <w:p>
-      <w:r>
-        <w:t>Nome: Kit 5 Equalizador Balanceador Para Banco De Baterias - Jfa</w:t>
-      </w:r>
-    </w:p>
-    <w:p>
-      <w:r>
-        <w:t>Preço: 157.5</w:t>
-      </w:r>
-    </w:p>
-    <w:p>
-      <w:r>
-        <w:t>Preço Previsto: 169</w:t>
-      </w:r>
-    </w:p>
-    <w:p>
-      <w:r>
-        <w:t>Loja: PLAYNETWORK TECNOLOGIA</w:t>
-      </w:r>
-    </w:p>
-    <w:p>
-      <w:r>
-        <w:t>Tipo: Clássico</w:t>
-      </w:r>
-    </w:p>
-    <w:p>
-      <w:r>
-        <w:t>Lugar: Praia Grande, São Paulo.</w:t>
-      </w:r>
-    </w:p>
-    <w:p>
-      <w:r>
-        <w:t>Cupom: KIT: 5 unidades</w:t>
-      </w:r>
-    </w:p>
-    <w:p>
-      <w:r>
-        <w:t>--------------------------------------------------------------------</w:t>
-      </w:r>
-    </w:p>
-    <w:p/>
-    <w:p>
-      <w:r>
-        <w:t>Modelo: EQUALIZADOR PARA BANCO DE BATERIAS</w:t>
-      </w:r>
-    </w:p>
-    <w:p>
-      <w:r>
-        <w:t>URL: https://produto.mercadolivre.com.br/MLB-4287346130-equalizador-para-banco-de-baterias-solar-jfa-kit-7-unidades-_JM</w:t>
-      </w:r>
-    </w:p>
-    <w:p>
-      <w:r>
-        <w:t>Nome: Equalizador Para Banco De Baterias Solar Jfa Kit 7 Unidades</w:t>
-      </w:r>
-    </w:p>
-    <w:p>
-      <w:r>
-        <w:t>Preço: 160.0</w:t>
-      </w:r>
-    </w:p>
-    <w:p>
-      <w:r>
-        <w:t>Preço Previsto: 184</w:t>
-      </w:r>
-    </w:p>
-    <w:p>
-      <w:r>
-        <w:t>Loja: PLAYNETWORK TECNOLOGIA</w:t>
-      </w:r>
-    </w:p>
-    <w:p>
-      <w:r>
-        <w:t>Tipo: Premium</w:t>
-      </w:r>
-    </w:p>
-    <w:p>
-      <w:r>
-        <w:t>Lugar: Praia Grande, São Paulo.</w:t>
-      </w:r>
-    </w:p>
-    <w:p>
-      <w:r>
-        <w:t>Cupom: KIT: 7 unidades</w:t>
-      </w:r>
-    </w:p>
-    <w:p>
-      <w:r>
-        <w:t>--------------------------------------------------------------------</w:t>
-      </w:r>
-    </w:p>
-    <w:p/>
-    <w:p>
-      <w:r>
-        <w:t>Modelo: EQUALIZADOR PARA BANCO DE BATERIAS</w:t>
-      </w:r>
-    </w:p>
-    <w:p>
-      <w:r>
-        <w:t>URL: https://produto.mercadolivre.com.br/MLB-3539491467-equalizador-e-balanceado-banco-de-baterias-jfa-kit-7-unid-_JM</w:t>
-      </w:r>
-    </w:p>
-    <w:p>
-      <w:r>
-        <w:t>Nome: Equalizador E Balanceado Banco De Baterias Jfa Kit 7 Unid</w:t>
-      </w:r>
-    </w:p>
-    <w:p>
-      <w:r>
-        <w:t>Preço: 157.42857142857142</w:t>
-      </w:r>
-    </w:p>
-    <w:p>
-      <w:r>
-        <w:t>Preço Previsto: 169</w:t>
-      </w:r>
-    </w:p>
-    <w:p>
-      <w:r>
-        <w:t>Loja: PLAYNETWORK TECNOLOGIA</w:t>
-      </w:r>
-    </w:p>
-    <w:p>
-      <w:r>
-        <w:t>Tipo: Clássico</w:t>
-      </w:r>
-    </w:p>
-    <w:p>
-      <w:r>
-        <w:t>Lugar: Praia Grande, São Paulo.</w:t>
-      </w:r>
-    </w:p>
-    <w:p>
-      <w:r>
-        <w:t>Cupom: KIT: 7 unidades</w:t>
-      </w:r>
-    </w:p>
-    <w:p>
-      <w:r>
-        <w:t>--------------------------------------------------------------------</w:t>
-      </w:r>
-    </w:p>
-    <w:p/>
-    <w:p>
-      <w:r>
-        <w:t>Modelo: EQUALIZADOR PARA BANCO DE BATERIAS</w:t>
-      </w:r>
-    </w:p>
-    <w:p>
-      <w:r>
-        <w:t>URL: https://produto.mercadolivre.com.br/MLB-3375012889-kit-2-equalizador-balanceador-para-banco-de-baterias-jfa-_JM</w:t>
-      </w:r>
-    </w:p>
-    <w:p>
-      <w:r>
-        <w:t>Nome: Kit 2 Equalizador Balanceador Para Banco De Baterias - Jfa</w:t>
-      </w:r>
-    </w:p>
-    <w:p>
-      <w:r>
-        <w:t>Preço: 157.5</w:t>
-      </w:r>
-    </w:p>
-    <w:p>
-      <w:r>
-        <w:t>Preço Previsto: 169</w:t>
-      </w:r>
-    </w:p>
-    <w:p>
-      <w:r>
-        <w:t>Loja: PLAYNETWORK TECNOLOGIA</w:t>
-      </w:r>
-    </w:p>
-    <w:p>
-      <w:r>
-        <w:t>Tipo: Clássico</w:t>
-      </w:r>
-    </w:p>
-    <w:p>
-      <w:r>
-        <w:t>Lugar: Praia Grande, São Paulo.</w:t>
-      </w:r>
-    </w:p>
-    <w:p>
-      <w:r>
-        <w:t>Cupom: KIT: 2 unidades</w:t>
-      </w:r>
-    </w:p>
-    <w:p>
-      <w:r>
-        <w:t>--------------------------------------------------------------------</w:t>
-      </w:r>
-    </w:p>
-    <w:p/>
-    <w:p>
-      <w:r>
-        <w:t>Modelo: EQUALIZADOR PARA BANCO DE BATERIAS</w:t>
-      </w:r>
-    </w:p>
-    <w:p>
-      <w:r>
-        <w:t>URL: https://produto.mercadolivre.com.br/MLB-4284143434-kit-10-equalizador-balanceador-para-banco-de-baterias-jfa-_JM</w:t>
-      </w:r>
-    </w:p>
-    <w:p>
-      <w:r>
-        <w:t>Nome: Kit 10 Equalizador Balanceador Para Banco De Baterias - Jfa</w:t>
-      </w:r>
-    </w:p>
-    <w:p>
-      <w:r>
-        <w:t>Preço: 165.0</w:t>
-      </w:r>
-    </w:p>
-    <w:p>
-      <w:r>
-        <w:t>Preço Previsto: 169</w:t>
-      </w:r>
-    </w:p>
-    <w:p>
-      <w:r>
-        <w:t>Loja: Dino Telecom</w:t>
-      </w:r>
-    </w:p>
-    <w:p>
-      <w:r>
-        <w:t>Tipo: Clássico</w:t>
-      </w:r>
-    </w:p>
-    <w:p>
-      <w:r>
-        <w:t>Lugar: Nova Iguaçu, Rio de Janeiro.</w:t>
-      </w:r>
-    </w:p>
-    <w:p>
-      <w:r>
-        <w:t>Cupom: KIT: 10 unidades</w:t>
-      </w:r>
-    </w:p>
-    <w:p>
-      <w:r>
-        <w:t>--------------------------------------------------------------------</w:t>
-      </w:r>
-    </w:p>
-    <w:p/>
-    <w:p>
-      <w:r>
-        <w:t>Modelo: EQUALIZADOR PARA BANCO DE BATERIAS</w:t>
-      </w:r>
-    </w:p>
-    <w:p>
-      <w:r>
-        <w:t>URL: https://produto.mercadolivre.com.br/MLB-3539489473-equalizador-e-balanceado-banco-de-baterias-jfa-kit-10-unid-_JM</w:t>
-      </w:r>
-    </w:p>
-    <w:p>
-      <w:r>
-        <w:t>Nome: Equalizador E Balanceado Banco De Baterias Jfa Kit 10 Unid</w:t>
-      </w:r>
-    </w:p>
-    <w:p>
-      <w:r>
-        <w:t>Preço: 157.5</w:t>
-      </w:r>
-    </w:p>
-    <w:p>
-      <w:r>
-        <w:t>Preço Previsto: 169</w:t>
-      </w:r>
-    </w:p>
-    <w:p>
-      <w:r>
-        <w:t>Loja: PLAYNETWORK TECNOLOGIA</w:t>
-      </w:r>
-    </w:p>
-    <w:p>
-      <w:r>
-        <w:t>Tipo: Clássico</w:t>
-      </w:r>
-    </w:p>
-    <w:p>
-      <w:r>
-        <w:t>Lugar: Praia Grande, São Paulo.</w:t>
-      </w:r>
-    </w:p>
-    <w:p>
-      <w:r>
-        <w:t>Cupom: KIT: 10 unidades</w:t>
-      </w:r>
-    </w:p>
-    <w:p>
-      <w:r>
-        <w:t>--------------------------------------------------------------------</w:t>
-      </w:r>
-    </w:p>
-    <w:p/>
-    <w:p>
-      <w:r>
-        <w:t>Modelo: EQUALIZADOR PARA BANCO DE BATERIAS</w:t>
-      </w:r>
-    </w:p>
-    <w:p>
-      <w:r>
-        <w:t>URL: https://produto.mercadolivre.com.br/MLB-4287309458-equalizador-balanceado-para-banco-de-baterias-jfa-kit-9-unid-_JM</w:t>
-      </w:r>
-    </w:p>
-    <w:p>
-      <w:r>
-        <w:t>Nome: Equalizador Balanceado Para Banco De Baterias Jfa Kit 9 Unid</w:t>
-      </w:r>
-    </w:p>
-    <w:p>
-      <w:r>
-        <w:t>Preço: 160.0</w:t>
-      </w:r>
-    </w:p>
-    <w:p>
-      <w:r>
-        <w:t>Preço Previsto: 184</w:t>
-      </w:r>
-    </w:p>
-    <w:p>
-      <w:r>
-        <w:t>Loja: PLAYNETWORK TECNOLOGIA</w:t>
-      </w:r>
-    </w:p>
-    <w:p>
-      <w:r>
-        <w:t>Tipo: Premium</w:t>
-      </w:r>
-    </w:p>
-    <w:p>
-      <w:r>
-        <w:t>Lugar: Praia Grande, São Paulo.</w:t>
-      </w:r>
-    </w:p>
-    <w:p>
-      <w:r>
-        <w:t>Cupom: KIT: 9 unidades</w:t>
-      </w:r>
-    </w:p>
-    <w:p>
-      <w:r>
-        <w:t>--------------------------------------------------------------------</w:t>
-      </w:r>
-    </w:p>
-    <w:p/>
-    <w:p>
-      <w:r>
-        <w:t>Modelo: EQUALIZADOR PARA BANCO DE BATERIAS</w:t>
-      </w:r>
-    </w:p>
-    <w:p>
-      <w:r>
-        <w:t>URL: https://produto.mercadolivre.com.br/MLB-3539543803-equalizador-e-balanceado-banco-de-baterias-jfa-kit-9-unid-_JM</w:t>
-      </w:r>
-    </w:p>
-    <w:p>
-      <w:r>
-        <w:t>Nome: Equalizador E Balanceado Banco De Baterias Jfa Kit 9 Unid</w:t>
-      </w:r>
-    </w:p>
-    <w:p>
-      <w:r>
-        <w:t>Preço: 157.44444444444446</w:t>
-      </w:r>
-    </w:p>
-    <w:p>
-      <w:r>
-        <w:t>Preço Previsto: 169</w:t>
-      </w:r>
-    </w:p>
-    <w:p>
-      <w:r>
-        <w:t>Loja: PLAYNETWORK TECNOLOGIA</w:t>
-      </w:r>
-    </w:p>
-    <w:p>
-      <w:r>
-        <w:t>Tipo: Clássico</w:t>
-      </w:r>
-    </w:p>
-    <w:p>
-      <w:r>
-        <w:t>Lugar: Praia Grande, São Paulo.</w:t>
-      </w:r>
-    </w:p>
-    <w:p>
-      <w:r>
-        <w:t>Cupom: KIT: 9 unidades</w:t>
-      </w:r>
-    </w:p>
-    <w:p>
-      <w:r>
-        <w:t>--------------------------------------------------------------------</w:t>
-      </w:r>
-    </w:p>
-    <w:p/>
-    <w:p>
-      <w:r>
-        <w:t>Modelo: EQUALIZADOR PARA BANCO DE BATERIAS</w:t>
-      </w:r>
-    </w:p>
-    <w:p>
-      <w:r>
-        <w:t>URL: https://produto.mercadolivre.com.br/MLB-3709457608-kit-5-equalizador-balanceador-para-banco-de-baterias-jfa-_JM</w:t>
-      </w:r>
-    </w:p>
-    <w:p>
-      <w:r>
-        <w:t>Nome: Kit 5 Equalizador Balanceador Para Banco De Baterias - Jfa</w:t>
-      </w:r>
-    </w:p>
-    <w:p>
-      <w:r>
-        <w:t>Preço: 160.0</w:t>
-      </w:r>
-    </w:p>
-    <w:p>
-      <w:r>
-        <w:t>Preço Previsto: 184</w:t>
-      </w:r>
-    </w:p>
-    <w:p>
-      <w:r>
-        <w:t>Loja: PLAYNETWORK TECNOLOGIA</w:t>
-      </w:r>
-    </w:p>
-    <w:p>
-      <w:r>
-        <w:t>Tipo: Premium</w:t>
-      </w:r>
-    </w:p>
-    <w:p>
-      <w:r>
-        <w:t>Lugar: Praia Grande, São Paulo.</w:t>
-      </w:r>
-    </w:p>
-    <w:p>
-      <w:r>
-        <w:t>Cupom: KIT: 5 unidades</w:t>
-      </w:r>
-    </w:p>
-    <w:p>
-      <w:r>
-        <w:t>--------------------------------------------------------------------</w:t>
-      </w:r>
-    </w:p>
-    <w:p/>
-    <w:p>
-      <w:r>
-        <w:t>Modelo: EQUALIZADOR PARA BANCO DE BATERIAS</w:t>
-      </w:r>
-    </w:p>
-    <w:p>
-      <w:r>
-        <w:t>URL: https://produto.mercadolivre.com.br/MLB-3709567134-kit-4-equalizador-balanceador-para-banco-de-baterias-jfa-_JM</w:t>
-      </w:r>
-    </w:p>
-    <w:p>
-      <w:r>
-        <w:t>Nome: Kit 4 Equalizador Balanceador Para Banco De Baterias - Jfa</w:t>
-      </w:r>
-    </w:p>
-    <w:p>
-      <w:r>
-        <w:t>Preço: 157.5</w:t>
-      </w:r>
-    </w:p>
-    <w:p>
-      <w:r>
-        <w:t>Preço Previsto: 169</w:t>
-      </w:r>
-    </w:p>
-    <w:p>
-      <w:r>
-        <w:t>Loja: PLAYNETWORK TECNOLOGIA</w:t>
-      </w:r>
-    </w:p>
-    <w:p>
-      <w:r>
-        <w:t>Tipo: Clássico</w:t>
-      </w:r>
-    </w:p>
-    <w:p>
-      <w:r>
-        <w:t>Lugar: Praia Grande, São Paulo.</w:t>
-      </w:r>
-    </w:p>
-    <w:p>
-      <w:r>
-        <w:t>Cupom: KIT: 4 unidades</w:t>
-      </w:r>
-    </w:p>
-    <w:p>
-      <w:r>
-        <w:t>--------------------------------------------------------------------</w:t>
-      </w:r>
-    </w:p>
-    <w:p/>
-    <w:p>
-      <w:r>
-        <w:t>Modelo: EQUALIZADOR PARA BANCO DE BATERIAS</w:t>
-      </w:r>
-    </w:p>
-    <w:p>
-      <w:r>
-        <w:t>URL: https://produto.mercadolivre.com.br/MLB-3549024903-kit-3-equalizador-balanceador-para-banco-de-baterias-jfa-_JM</w:t>
-      </w:r>
-    </w:p>
-    <w:p>
-      <w:r>
-        <w:t>Nome: Kit 3 Equalizador Balanceador Para Banco De Baterias - Jfa</w:t>
-      </w:r>
-    </w:p>
-    <w:p>
-      <w:r>
-        <w:t>Preço: 166.33333333333334</w:t>
-      </w:r>
-    </w:p>
-    <w:p>
-      <w:r>
-        <w:t>Preço Previsto: 184</w:t>
-      </w:r>
-    </w:p>
-    <w:p>
-      <w:r>
-        <w:t>Loja: ATACADÃO.MIX</w:t>
-      </w:r>
-    </w:p>
-    <w:p>
-      <w:r>
-        <w:t>Tipo: Premium</w:t>
-      </w:r>
-    </w:p>
-    <w:p>
-      <w:r>
-        <w:t>Lugar: Sacramento, Minas Gerais.</w:t>
-      </w:r>
-    </w:p>
-    <w:p>
-      <w:r>
-        <w:t>Cupom: KIT: 3 unidades</w:t>
-      </w:r>
-    </w:p>
-    <w:p>
-      <w:r>
-        <w:t>--------------------------------------------------------------------</w:t>
-      </w:r>
-    </w:p>
-    <w:p/>
-    <w:p>
-      <w:r>
-        <w:t>Modelo: EQUALIZADOR PARA BANCO DE BATERIAS</w:t>
-      </w:r>
-    </w:p>
-    <w:p>
-      <w:r>
-        <w:t>URL: https://produto.mercadolivre.com.br/MLB-3600547673-kit-4-equalizador-balanceador-jfa-para-banco-de-baterias-_JM</w:t>
-      </w:r>
-    </w:p>
-    <w:p>
-      <w:r>
-        <w:t>Nome: Kit 4 Equalizador Balanceador Jfa Para Banco De Baterias</w:t>
-      </w:r>
-    </w:p>
-    <w:p>
-      <w:r>
-        <w:t>Preço: 169.0</w:t>
-      </w:r>
-    </w:p>
-    <w:p>
-      <w:r>
-        <w:t>Preço Previsto: 169</w:t>
-      </w:r>
-    </w:p>
-    <w:p>
-      <w:r>
-        <w:t>Loja: Motor Shop</w:t>
-      </w:r>
-    </w:p>
-    <w:p>
-      <w:r>
-        <w:t>Tipo: Clássico</w:t>
-      </w:r>
-    </w:p>
-    <w:p>
-      <w:r>
-        <w:t>Lugar: Pedra branca, Ceará.</w:t>
-      </w:r>
-    </w:p>
-    <w:p>
-      <w:r>
-        <w:t>Cupom: KIT: 4 unidades</w:t>
-      </w:r>
-    </w:p>
-    <w:p>
-      <w:r>
-        <w:t>--------------------------------------------------------------------</w:t>
-      </w:r>
-    </w:p>
-    <w:p/>
-    <w:p>
-      <w:r>
-        <w:t>Modelo: EQUALIZADOR PARA BANCO DE BATERIAS</w:t>
-      </w:r>
-    </w:p>
-    <w:p>
-      <w:r>
-        <w:t>URL: https://produto.mercadolivre.com.br/MLB-3549015287-kit-2-equalizador-balanceador-para-banco-de-baterias-jfa-_JM</w:t>
-      </w:r>
-    </w:p>
-    <w:p>
-      <w:r>
-        <w:t>Nome: Kit 2 Equalizador Balanceador Para Banco De Baterias - Jfa</w:t>
-      </w:r>
-    </w:p>
-    <w:p>
-      <w:r>
-        <w:t>Preço: 186.0</w:t>
-      </w:r>
-    </w:p>
-    <w:p>
-      <w:r>
-        <w:t>Preço Previsto: 184</w:t>
-      </w:r>
-    </w:p>
-    <w:p>
-      <w:r>
-        <w:t>Loja: Motor Shop</w:t>
-      </w:r>
-    </w:p>
-    <w:p>
-      <w:r>
-        <w:t>Tipo: Premium</w:t>
-      </w:r>
-    </w:p>
-    <w:p>
-      <w:r>
-        <w:t>Lugar: Pedra branca, Ceará.</w:t>
-      </w:r>
-    </w:p>
-    <w:p>
-      <w:r>
-        <w:t>Cupom: KIT: 2 unidades</w:t>
-      </w:r>
-    </w:p>
-    <w:p>
-      <w:r>
-        <w:t>--------------------------------------------------------------------</w:t>
-      </w:r>
-    </w:p>
-    <w:p/>
-    <w:p>
-      <w:r>
-        <w:t>Modelo: EQUALIZADOR PARA BANCO DE BATERIAS</w:t>
-      </w:r>
-    </w:p>
-    <w:p>
-      <w:r>
-        <w:t>URL: https://produto.mercadolivre.com.br/MLB-4369683024-kit-2-equalizador-balanceador-para-banco-de-baterias-jfa-_JM</w:t>
-      </w:r>
-    </w:p>
-    <w:p>
-      <w:r>
-        <w:t>Nome: Kit 2 Equalizador Balanceador Para Banco De Baterias - Jfa</w:t>
-      </w:r>
-    </w:p>
-    <w:p>
-      <w:r>
-        <w:t>Preço: 179.5</w:t>
-      </w:r>
-    </w:p>
-    <w:p>
-      <w:r>
-        <w:t>Preço Previsto: 169</w:t>
-      </w:r>
-    </w:p>
-    <w:p>
-      <w:r>
-        <w:t>Loja: MOTORSHOP1</w:t>
-      </w:r>
-    </w:p>
-    <w:p>
-      <w:r>
-        <w:t>Tipo: Clássico</w:t>
-      </w:r>
-    </w:p>
-    <w:p>
-      <w:r>
-        <w:t>Lugar: Sacramento, Minas Gerais.</w:t>
-      </w:r>
-    </w:p>
-    <w:p>
-      <w:r>
-        <w:t>Cupom: KIT: 2 unidades</w:t>
+        <w:t>Cupom: KIT: 3 UNIDADES</w:t>
       </w:r>
     </w:p>
     <w:p>

</xml_diff>